<commit_message>
Se añade PKS-DDS y complementa PKS-GEDI
</commit_message>
<xml_diff>
--- a/Desarrollo/Parking Soft/Análisis/PKS-GEDI.docx
+++ b/Desarrollo/Parking Soft/Análisis/PKS-GEDI.docx
@@ -109,7 +109,7 @@
           <w:sz w:val="32"/>
           <w:szCs w:val="32"/>
         </w:rPr>
-        <w:t>Versión: 1.</w:t>
+        <w:t xml:space="preserve">Versión: </w:t>
       </w:r>
       <w:r>
         <w:rPr>
@@ -118,7 +118,7 @@
           <w:sz w:val="32"/>
           <w:szCs w:val="32"/>
         </w:rPr>
-        <w:t>2</w:t>
+        <w:t>2.0</w:t>
       </w:r>
     </w:p>
     <w:p>
@@ -202,10 +202,15 @@
         </w:drawing>
       </w:r>
     </w:p>
-    <w:bookmarkStart w:id="0" w:name="_Toc88492470" w:displacedByCustomXml="next"/>
+    <w:bookmarkStart w:id="0" w:name="_Toc88918588" w:displacedByCustomXml="next"/>
     <w:sdt>
       <w:sdtPr>
         <w:rPr>
+          <w:rFonts w:asciiTheme="minorHAnsi" w:eastAsiaTheme="minorEastAsia" w:hAnsiTheme="minorHAnsi" w:cstheme="minorBidi"/>
+          <w:b w:val="0"/>
+          <w:color w:val="auto"/>
+          <w:sz w:val="22"/>
+          <w:szCs w:val="22"/>
           <w:lang w:val="es-ES"/>
         </w:rPr>
         <w:id w:val="252942192"/>
@@ -216,11 +221,7 @@
       </w:sdtPr>
       <w:sdtEndPr>
         <w:rPr>
-          <w:rFonts w:asciiTheme="minorHAnsi" w:eastAsiaTheme="minorEastAsia" w:hAnsiTheme="minorHAnsi" w:cstheme="minorBidi"/>
           <w:bCs/>
-          <w:color w:val="auto"/>
-          <w:sz w:val="22"/>
-          <w:szCs w:val="22"/>
         </w:rPr>
       </w:sdtEndPr>
       <w:sdtContent>
@@ -255,7 +256,7 @@
           <w:r>
             <w:fldChar w:fldCharType="separate"/>
           </w:r>
-          <w:hyperlink w:anchor="_Toc88492470" w:history="1">
+          <w:hyperlink w:anchor="_Toc88918588" w:history="1">
             <w:r>
               <w:rPr>
                 <w:rStyle w:val="Hipervnculo"/>
@@ -283,7 +284,7 @@
                 <w:noProof/>
                 <w:webHidden/>
               </w:rPr>
-              <w:instrText xml:space="preserve"> PAGEREF _Toc88492470 \h </w:instrText>
+              <w:instrText xml:space="preserve"> PAGEREF _Toc88918588 \h </w:instrText>
             </w:r>
             <w:r>
               <w:rPr>
@@ -324,11 +325,149 @@
               <w:noProof/>
             </w:rPr>
           </w:pPr>
-          <w:hyperlink w:anchor="_Toc88492471" w:history="1">
+          <w:hyperlink w:anchor="_Toc88918589" w:history="1">
             <w:r>
               <w:rPr>
                 <w:rStyle w:val="Hipervnculo"/>
                 <w:noProof/>
+                <w:lang w:val="es-ES"/>
+              </w:rPr>
+              <w:t>Índice de esquemas</w:t>
+            </w:r>
+            <w:r>
+              <w:rPr>
+                <w:noProof/>
+                <w:webHidden/>
+              </w:rPr>
+              <w:tab/>
+            </w:r>
+            <w:r>
+              <w:rPr>
+                <w:noProof/>
+                <w:webHidden/>
+              </w:rPr>
+              <w:fldChar w:fldCharType="begin"/>
+            </w:r>
+            <w:r>
+              <w:rPr>
+                <w:noProof/>
+                <w:webHidden/>
+              </w:rPr>
+              <w:instrText xml:space="preserve"> PAGEREF _Toc88918589 \h </w:instrText>
+            </w:r>
+            <w:r>
+              <w:rPr>
+                <w:noProof/>
+                <w:webHidden/>
+              </w:rPr>
+            </w:r>
+            <w:r>
+              <w:rPr>
+                <w:noProof/>
+                <w:webHidden/>
+              </w:rPr>
+              <w:fldChar w:fldCharType="separate"/>
+            </w:r>
+            <w:r>
+              <w:rPr>
+                <w:noProof/>
+                <w:webHidden/>
+              </w:rPr>
+              <w:t>3</w:t>
+            </w:r>
+            <w:r>
+              <w:rPr>
+                <w:noProof/>
+                <w:webHidden/>
+              </w:rPr>
+              <w:fldChar w:fldCharType="end"/>
+            </w:r>
+          </w:hyperlink>
+        </w:p>
+        <w:p>
+          <w:pPr>
+            <w:pStyle w:val="TDC1"/>
+            <w:tabs>
+              <w:tab w:val="right" w:leader="dot" w:pos="8494"/>
+            </w:tabs>
+            <w:rPr>
+              <w:noProof/>
+            </w:rPr>
+          </w:pPr>
+          <w:hyperlink w:anchor="_Toc88918590" w:history="1">
+            <w:r>
+              <w:rPr>
+                <w:rStyle w:val="Hipervnculo"/>
+                <w:noProof/>
+                <w:lang w:val="es-ES"/>
+              </w:rPr>
+              <w:t>Índice de ilustraciones</w:t>
+            </w:r>
+            <w:r>
+              <w:rPr>
+                <w:noProof/>
+                <w:webHidden/>
+              </w:rPr>
+              <w:tab/>
+            </w:r>
+            <w:r>
+              <w:rPr>
+                <w:noProof/>
+                <w:webHidden/>
+              </w:rPr>
+              <w:fldChar w:fldCharType="begin"/>
+            </w:r>
+            <w:r>
+              <w:rPr>
+                <w:noProof/>
+                <w:webHidden/>
+              </w:rPr>
+              <w:instrText xml:space="preserve"> PAGEREF _Toc88918590 \h </w:instrText>
+            </w:r>
+            <w:r>
+              <w:rPr>
+                <w:noProof/>
+                <w:webHidden/>
+              </w:rPr>
+            </w:r>
+            <w:r>
+              <w:rPr>
+                <w:noProof/>
+                <w:webHidden/>
+              </w:rPr>
+              <w:fldChar w:fldCharType="separate"/>
+            </w:r>
+            <w:r>
+              <w:rPr>
+                <w:noProof/>
+                <w:webHidden/>
+              </w:rPr>
+              <w:t>3</w:t>
+            </w:r>
+            <w:r>
+              <w:rPr>
+                <w:noProof/>
+                <w:webHidden/>
+              </w:rPr>
+              <w:fldChar w:fldCharType="end"/>
+            </w:r>
+          </w:hyperlink>
+        </w:p>
+        <w:p>
+          <w:pPr>
+            <w:pStyle w:val="TDC1"/>
+            <w:tabs>
+              <w:tab w:val="right" w:leader="dot" w:pos="8494"/>
+            </w:tabs>
+            <w:rPr>
+              <w:noProof/>
+            </w:rPr>
+          </w:pPr>
+          <w:hyperlink w:anchor="_Toc88918591" w:history="1">
+            <w:r>
+              <w:rPr>
+                <w:rStyle w:val="Hipervnculo"/>
+                <w:noProof/>
               </w:rPr>
               <w:t>Información general:</w:t>
             </w:r>
@@ -351,7 +490,7 @@
                 <w:noProof/>
                 <w:webHidden/>
               </w:rPr>
-              <w:instrText xml:space="preserve"> PAGEREF _Toc88492471 \h </w:instrText>
+              <w:instrText xml:space="preserve"> PAGEREF _Toc88918591 \h </w:instrText>
             </w:r>
             <w:r>
               <w:rPr>
@@ -371,7 +510,7 @@
                 <w:noProof/>
                 <w:webHidden/>
               </w:rPr>
-              <w:t>3</w:t>
+              <w:t>4</w:t>
             </w:r>
             <w:r>
               <w:rPr>
@@ -392,7 +531,7 @@
               <w:noProof/>
             </w:rPr>
           </w:pPr>
-          <w:hyperlink w:anchor="_Toc88492472" w:history="1">
+          <w:hyperlink w:anchor="_Toc88918592" w:history="1">
             <w:r>
               <w:rPr>
                 <w:rStyle w:val="Hipervnculo"/>
@@ -419,7 +558,7 @@
                 <w:noProof/>
                 <w:webHidden/>
               </w:rPr>
-              <w:instrText xml:space="preserve"> PAGEREF _Toc88492472 \h </w:instrText>
+              <w:instrText xml:space="preserve"> PAGEREF _Toc88918592 \h </w:instrText>
             </w:r>
             <w:r>
               <w:rPr>
@@ -439,7 +578,7 @@
                 <w:noProof/>
                 <w:webHidden/>
               </w:rPr>
-              <w:t>3</w:t>
+              <w:t>4</w:t>
             </w:r>
             <w:r>
               <w:rPr>
@@ -460,7 +599,7 @@
               <w:noProof/>
             </w:rPr>
           </w:pPr>
-          <w:hyperlink w:anchor="_Toc88492473" w:history="1">
+          <w:hyperlink w:anchor="_Toc88918593" w:history="1">
             <w:r>
               <w:rPr>
                 <w:rStyle w:val="Hipervnculo"/>
@@ -487,7 +626,7 @@
                 <w:noProof/>
                 <w:webHidden/>
               </w:rPr>
-              <w:instrText xml:space="preserve"> PAGEREF _Toc88492473 \h </w:instrText>
+              <w:instrText xml:space="preserve"> PAGEREF _Toc88918593 \h </w:instrText>
             </w:r>
             <w:r>
               <w:rPr>
@@ -507,7 +646,7 @@
                 <w:noProof/>
                 <w:webHidden/>
               </w:rPr>
-              <w:t>3</w:t>
+              <w:t>4</w:t>
             </w:r>
             <w:r>
               <w:rPr>
@@ -528,7 +667,7 @@
               <w:noProof/>
             </w:rPr>
           </w:pPr>
-          <w:hyperlink w:anchor="_Toc88492474" w:history="1">
+          <w:hyperlink w:anchor="_Toc88918594" w:history="1">
             <w:r>
               <w:rPr>
                 <w:rStyle w:val="Hipervnculo"/>
@@ -555,7 +694,7 @@
                 <w:noProof/>
                 <w:webHidden/>
               </w:rPr>
-              <w:instrText xml:space="preserve"> PAGEREF _Toc88492474 \h </w:instrText>
+              <w:instrText xml:space="preserve"> PAGEREF _Toc88918594 \h </w:instrText>
             </w:r>
             <w:r>
               <w:rPr>
@@ -575,7 +714,7 @@
                 <w:noProof/>
                 <w:webHidden/>
               </w:rPr>
-              <w:t>3</w:t>
+              <w:t>4</w:t>
             </w:r>
             <w:r>
               <w:rPr>
@@ -596,7 +735,7 @@
               <w:noProof/>
             </w:rPr>
           </w:pPr>
-          <w:hyperlink w:anchor="_Toc88492475" w:history="1">
+          <w:hyperlink w:anchor="_Toc88918595" w:history="1">
             <w:r>
               <w:rPr>
                 <w:rStyle w:val="Hipervnculo"/>
@@ -623,7 +762,7 @@
                 <w:noProof/>
                 <w:webHidden/>
               </w:rPr>
-              <w:instrText xml:space="preserve"> PAGEREF _Toc88492475 \h </w:instrText>
+              <w:instrText xml:space="preserve"> PAGEREF _Toc88918595 \h </w:instrText>
             </w:r>
             <w:r>
               <w:rPr>
@@ -643,7 +782,7 @@
                 <w:noProof/>
                 <w:webHidden/>
               </w:rPr>
-              <w:t>3</w:t>
+              <w:t>5</w:t>
             </w:r>
             <w:r>
               <w:rPr>
@@ -664,13 +803,13 @@
               <w:noProof/>
             </w:rPr>
           </w:pPr>
-          <w:hyperlink w:anchor="_Toc88492476" w:history="1">
+          <w:hyperlink w:anchor="_Toc88918596" w:history="1">
             <w:r>
               <w:rPr>
                 <w:rStyle w:val="Hipervnculo"/>
                 <w:noProof/>
               </w:rPr>
-              <w:t>Ubicación de logotipo</w:t>
+              <w:t>Estructura de interfaz</w:t>
             </w:r>
             <w:r>
               <w:rPr>
@@ -691,7 +830,7 @@
                 <w:noProof/>
                 <w:webHidden/>
               </w:rPr>
-              <w:instrText xml:space="preserve"> PAGEREF _Toc88492476 \h </w:instrText>
+              <w:instrText xml:space="preserve"> PAGEREF _Toc88918596 \h </w:instrText>
             </w:r>
             <w:r>
               <w:rPr>
@@ -711,7 +850,211 @@
                 <w:noProof/>
                 <w:webHidden/>
               </w:rPr>
-              <w:t>3</w:t>
+              <w:t>5</w:t>
+            </w:r>
+            <w:r>
+              <w:rPr>
+                <w:noProof/>
+                <w:webHidden/>
+              </w:rPr>
+              <w:fldChar w:fldCharType="end"/>
+            </w:r>
+          </w:hyperlink>
+        </w:p>
+        <w:p>
+          <w:pPr>
+            <w:pStyle w:val="TDC3"/>
+            <w:tabs>
+              <w:tab w:val="right" w:leader="dot" w:pos="8494"/>
+            </w:tabs>
+            <w:rPr>
+              <w:noProof/>
+            </w:rPr>
+          </w:pPr>
+          <w:hyperlink w:anchor="_Toc88918597" w:history="1">
+            <w:r>
+              <w:rPr>
+                <w:rStyle w:val="Hipervnculo"/>
+                <w:noProof/>
+              </w:rPr>
+              <w:t>Interfaces generales</w:t>
+            </w:r>
+            <w:r>
+              <w:rPr>
+                <w:noProof/>
+                <w:webHidden/>
+              </w:rPr>
+              <w:tab/>
+            </w:r>
+            <w:r>
+              <w:rPr>
+                <w:noProof/>
+                <w:webHidden/>
+              </w:rPr>
+              <w:fldChar w:fldCharType="begin"/>
+            </w:r>
+            <w:r>
+              <w:rPr>
+                <w:noProof/>
+                <w:webHidden/>
+              </w:rPr>
+              <w:instrText xml:space="preserve"> PAGEREF _Toc88918597 \h </w:instrText>
+            </w:r>
+            <w:r>
+              <w:rPr>
+                <w:noProof/>
+                <w:webHidden/>
+              </w:rPr>
+            </w:r>
+            <w:r>
+              <w:rPr>
+                <w:noProof/>
+                <w:webHidden/>
+              </w:rPr>
+              <w:fldChar w:fldCharType="separate"/>
+            </w:r>
+            <w:r>
+              <w:rPr>
+                <w:noProof/>
+                <w:webHidden/>
+              </w:rPr>
+              <w:t>5</w:t>
+            </w:r>
+            <w:r>
+              <w:rPr>
+                <w:noProof/>
+                <w:webHidden/>
+              </w:rPr>
+              <w:fldChar w:fldCharType="end"/>
+            </w:r>
+          </w:hyperlink>
+        </w:p>
+        <w:p>
+          <w:pPr>
+            <w:pStyle w:val="TDC3"/>
+            <w:tabs>
+              <w:tab w:val="right" w:leader="dot" w:pos="8494"/>
+            </w:tabs>
+            <w:rPr>
+              <w:noProof/>
+            </w:rPr>
+          </w:pPr>
+          <w:hyperlink w:anchor="_Toc88918598" w:history="1">
+            <w:r>
+              <w:rPr>
+                <w:rStyle w:val="Hipervnculo"/>
+                <w:noProof/>
+              </w:rPr>
+              <w:t>Interfaces del módulo administrador</w:t>
+            </w:r>
+            <w:r>
+              <w:rPr>
+                <w:noProof/>
+                <w:webHidden/>
+              </w:rPr>
+              <w:tab/>
+            </w:r>
+            <w:r>
+              <w:rPr>
+                <w:noProof/>
+                <w:webHidden/>
+              </w:rPr>
+              <w:fldChar w:fldCharType="begin"/>
+            </w:r>
+            <w:r>
+              <w:rPr>
+                <w:noProof/>
+                <w:webHidden/>
+              </w:rPr>
+              <w:instrText xml:space="preserve"> PAGEREF _Toc88918598 \h </w:instrText>
+            </w:r>
+            <w:r>
+              <w:rPr>
+                <w:noProof/>
+                <w:webHidden/>
+              </w:rPr>
+            </w:r>
+            <w:r>
+              <w:rPr>
+                <w:noProof/>
+                <w:webHidden/>
+              </w:rPr>
+              <w:fldChar w:fldCharType="separate"/>
+            </w:r>
+            <w:r>
+              <w:rPr>
+                <w:noProof/>
+                <w:webHidden/>
+              </w:rPr>
+              <w:t>6</w:t>
+            </w:r>
+            <w:r>
+              <w:rPr>
+                <w:noProof/>
+                <w:webHidden/>
+              </w:rPr>
+              <w:fldChar w:fldCharType="end"/>
+            </w:r>
+          </w:hyperlink>
+        </w:p>
+        <w:p>
+          <w:pPr>
+            <w:pStyle w:val="TDC3"/>
+            <w:tabs>
+              <w:tab w:val="right" w:leader="dot" w:pos="8494"/>
+            </w:tabs>
+            <w:rPr>
+              <w:noProof/>
+            </w:rPr>
+          </w:pPr>
+          <w:hyperlink w:anchor="_Toc88918599" w:history="1">
+            <w:r>
+              <w:rPr>
+                <w:rStyle w:val="Hipervnculo"/>
+                <w:noProof/>
+              </w:rPr>
+              <w:t>Interfaces del módulo empleado</w:t>
+            </w:r>
+            <w:r>
+              <w:rPr>
+                <w:noProof/>
+                <w:webHidden/>
+              </w:rPr>
+              <w:tab/>
+            </w:r>
+            <w:r>
+              <w:rPr>
+                <w:noProof/>
+                <w:webHidden/>
+              </w:rPr>
+              <w:fldChar w:fldCharType="begin"/>
+            </w:r>
+            <w:r>
+              <w:rPr>
+                <w:noProof/>
+                <w:webHidden/>
+              </w:rPr>
+              <w:instrText xml:space="preserve"> PAGEREF _Toc88918599 \h </w:instrText>
+            </w:r>
+            <w:r>
+              <w:rPr>
+                <w:noProof/>
+                <w:webHidden/>
+              </w:rPr>
+            </w:r>
+            <w:r>
+              <w:rPr>
+                <w:noProof/>
+                <w:webHidden/>
+              </w:rPr>
+              <w:fldChar w:fldCharType="separate"/>
+            </w:r>
+            <w:r>
+              <w:rPr>
+                <w:noProof/>
+                <w:webHidden/>
+              </w:rPr>
+              <w:t>8</w:t>
             </w:r>
             <w:r>
               <w:rPr>
@@ -732,13 +1075,13 @@
               <w:noProof/>
             </w:rPr>
           </w:pPr>
-          <w:hyperlink w:anchor="_Toc88492477" w:history="1">
+          <w:hyperlink w:anchor="_Toc88918600" w:history="1">
             <w:r>
               <w:rPr>
                 <w:rStyle w:val="Hipervnculo"/>
                 <w:noProof/>
               </w:rPr>
-              <w:t>Información transmitida mediante el color</w:t>
+              <w:t>Ubicación de logotipo</w:t>
             </w:r>
             <w:r>
               <w:rPr>
@@ -759,7 +1102,7 @@
                 <w:noProof/>
                 <w:webHidden/>
               </w:rPr>
-              <w:instrText xml:space="preserve"> PAGEREF _Toc88492477 \h </w:instrText>
+              <w:instrText xml:space="preserve"> PAGEREF _Toc88918600 \h </w:instrText>
             </w:r>
             <w:r>
               <w:rPr>
@@ -779,7 +1122,7 @@
                 <w:noProof/>
                 <w:webHidden/>
               </w:rPr>
-              <w:t>4</w:t>
+              <w:t>9</w:t>
             </w:r>
             <w:r>
               <w:rPr>
@@ -800,12 +1143,80 @@
               <w:noProof/>
             </w:rPr>
           </w:pPr>
-          <w:hyperlink w:anchor="_Toc88492478" w:history="1">
+          <w:hyperlink w:anchor="_Toc88918601" w:history="1">
             <w:r>
               <w:rPr>
                 <w:rStyle w:val="Hipervnculo"/>
                 <w:noProof/>
               </w:rPr>
+              <w:t>Información transmitida mediante el color</w:t>
+            </w:r>
+            <w:r>
+              <w:rPr>
+                <w:noProof/>
+                <w:webHidden/>
+              </w:rPr>
+              <w:tab/>
+            </w:r>
+            <w:r>
+              <w:rPr>
+                <w:noProof/>
+                <w:webHidden/>
+              </w:rPr>
+              <w:fldChar w:fldCharType="begin"/>
+            </w:r>
+            <w:r>
+              <w:rPr>
+                <w:noProof/>
+                <w:webHidden/>
+              </w:rPr>
+              <w:instrText xml:space="preserve"> PAGEREF _Toc88918601 \h </w:instrText>
+            </w:r>
+            <w:r>
+              <w:rPr>
+                <w:noProof/>
+                <w:webHidden/>
+              </w:rPr>
+            </w:r>
+            <w:r>
+              <w:rPr>
+                <w:noProof/>
+                <w:webHidden/>
+              </w:rPr>
+              <w:fldChar w:fldCharType="separate"/>
+            </w:r>
+            <w:r>
+              <w:rPr>
+                <w:noProof/>
+                <w:webHidden/>
+              </w:rPr>
+              <w:t>10</w:t>
+            </w:r>
+            <w:r>
+              <w:rPr>
+                <w:noProof/>
+                <w:webHidden/>
+              </w:rPr>
+              <w:fldChar w:fldCharType="end"/>
+            </w:r>
+          </w:hyperlink>
+        </w:p>
+        <w:p>
+          <w:pPr>
+            <w:pStyle w:val="TDC2"/>
+            <w:tabs>
+              <w:tab w:val="right" w:leader="dot" w:pos="8494"/>
+            </w:tabs>
+            <w:rPr>
+              <w:noProof/>
+            </w:rPr>
+          </w:pPr>
+          <w:hyperlink w:anchor="_Toc88918602" w:history="1">
+            <w:r>
+              <w:rPr>
+                <w:rStyle w:val="Hipervnculo"/>
+                <w:noProof/>
+              </w:rPr>
               <w:t>Fuentes tipográficas</w:t>
             </w:r>
             <w:r>
@@ -827,7 +1238,7 @@
                 <w:noProof/>
                 <w:webHidden/>
               </w:rPr>
-              <w:instrText xml:space="preserve"> PAGEREF _Toc88492478 \h </w:instrText>
+              <w:instrText xml:space="preserve"> PAGEREF _Toc88918602 \h </w:instrText>
             </w:r>
             <w:r>
               <w:rPr>
@@ -847,7 +1258,7 @@
                 <w:noProof/>
                 <w:webHidden/>
               </w:rPr>
-              <w:t>4</w:t>
+              <w:t>11</w:t>
             </w:r>
             <w:r>
               <w:rPr>
@@ -868,7 +1279,7 @@
               <w:noProof/>
             </w:rPr>
           </w:pPr>
-          <w:hyperlink w:anchor="_Toc88492479" w:history="1">
+          <w:hyperlink w:anchor="_Toc88918603" w:history="1">
             <w:r>
               <w:rPr>
                 <w:rStyle w:val="Hipervnculo"/>
@@ -895,7 +1306,7 @@
                 <w:noProof/>
                 <w:webHidden/>
               </w:rPr>
-              <w:instrText xml:space="preserve"> PAGEREF _Toc88492479 \h </w:instrText>
+              <w:instrText xml:space="preserve"> PAGEREF _Toc88918603 \h </w:instrText>
             </w:r>
             <w:r>
               <w:rPr>
@@ -915,7 +1326,7 @@
                 <w:noProof/>
                 <w:webHidden/>
               </w:rPr>
-              <w:t>5</w:t>
+              <w:t>11</w:t>
             </w:r>
             <w:r>
               <w:rPr>
@@ -936,7 +1347,7 @@
               <w:noProof/>
             </w:rPr>
           </w:pPr>
-          <w:hyperlink w:anchor="_Toc88492480" w:history="1">
+          <w:hyperlink w:anchor="_Toc88918604" w:history="1">
             <w:r>
               <w:rPr>
                 <w:rStyle w:val="Hipervnculo"/>
@@ -963,7 +1374,7 @@
                 <w:noProof/>
                 <w:webHidden/>
               </w:rPr>
-              <w:instrText xml:space="preserve"> PAGEREF _Toc88492480 \h </w:instrText>
+              <w:instrText xml:space="preserve"> PAGEREF _Toc88918604 \h </w:instrText>
             </w:r>
             <w:r>
               <w:rPr>
@@ -983,7 +1394,7 @@
                 <w:noProof/>
                 <w:webHidden/>
               </w:rPr>
-              <w:t>5</w:t>
+              <w:t>11</w:t>
             </w:r>
             <w:r>
               <w:rPr>
@@ -1004,7 +1415,7 @@
               <w:noProof/>
             </w:rPr>
           </w:pPr>
-          <w:hyperlink w:anchor="_Toc88492481" w:history="1">
+          <w:hyperlink w:anchor="_Toc88918605" w:history="1">
             <w:r>
               <w:rPr>
                 <w:rStyle w:val="Hipervnculo"/>
@@ -1031,7 +1442,7 @@
                 <w:noProof/>
                 <w:webHidden/>
               </w:rPr>
-              <w:instrText xml:space="preserve"> PAGEREF _Toc88492481 \h </w:instrText>
+              <w:instrText xml:space="preserve"> PAGEREF _Toc88918605 \h </w:instrText>
             </w:r>
             <w:r>
               <w:rPr>
@@ -1051,7 +1462,7 @@
                 <w:noProof/>
                 <w:webHidden/>
               </w:rPr>
-              <w:t>5</w:t>
+              <w:t>12</w:t>
             </w:r>
             <w:r>
               <w:rPr>
@@ -1072,7 +1483,7 @@
               <w:noProof/>
             </w:rPr>
           </w:pPr>
-          <w:hyperlink w:anchor="_Toc88492482" w:history="1">
+          <w:hyperlink w:anchor="_Toc88918606" w:history="1">
             <w:r>
               <w:rPr>
                 <w:rStyle w:val="Hipervnculo"/>
@@ -1099,7 +1510,7 @@
                 <w:noProof/>
                 <w:webHidden/>
               </w:rPr>
-              <w:instrText xml:space="preserve"> PAGEREF _Toc88492482 \h </w:instrText>
+              <w:instrText xml:space="preserve"> PAGEREF _Toc88918606 \h </w:instrText>
             </w:r>
             <w:r>
               <w:rPr>
@@ -1119,7 +1530,7 @@
                 <w:noProof/>
                 <w:webHidden/>
               </w:rPr>
-              <w:t>6</w:t>
+              <w:t>12</w:t>
             </w:r>
             <w:r>
               <w:rPr>
@@ -1160,12 +1571,1478 @@
     </w:p>
     <w:p>
       <w:pPr>
+        <w:rPr>
+          <w:rFonts w:ascii="Arial" w:hAnsi="Arial" w:cs="Arial"/>
+        </w:rPr>
+      </w:pPr>
+      <w:r>
+        <w:rPr>
+          <w:rFonts w:ascii="Arial" w:hAnsi="Arial" w:cs="Arial"/>
+        </w:rPr>
+        <w:br w:type="page"/>
+      </w:r>
+    </w:p>
+    <w:p>
+      <w:pPr>
+        <w:pStyle w:val="Ttulo1"/>
+      </w:pPr>
+      <w:bookmarkStart w:id="1" w:name="_Toc88918589"/>
+      <w:r>
+        <w:rPr>
+          <w:lang w:val="es-ES"/>
+        </w:rPr>
+        <w:lastRenderedPageBreak/>
+        <w:t>Índice</w:t>
+      </w:r>
+      <w:r>
+        <w:rPr>
+          <w:lang w:val="es-ES"/>
+        </w:rPr>
+        <w:t xml:space="preserve"> de </w:t>
+      </w:r>
+      <w:r>
+        <w:rPr>
+          <w:lang w:val="es-ES"/>
+        </w:rPr>
+        <w:t>esquemas</w:t>
+      </w:r>
+      <w:bookmarkEnd w:id="1"/>
+    </w:p>
+    <w:p>
+      <w:pPr>
+        <w:pStyle w:val="Tabladeilustraciones"/>
+        <w:tabs>
+          <w:tab w:val="right" w:leader="dot" w:pos="8494"/>
+        </w:tabs>
+        <w:rPr>
+          <w:rFonts w:ascii="Arial" w:hAnsi="Arial" w:cs="Arial"/>
+        </w:rPr>
+      </w:pPr>
+    </w:p>
+    <w:p>
+      <w:pPr>
+        <w:pStyle w:val="Tabladeilustraciones"/>
+        <w:tabs>
+          <w:tab w:val="right" w:leader="dot" w:pos="8494"/>
+        </w:tabs>
+        <w:spacing w:line="360" w:lineRule="auto"/>
+        <w:rPr>
+          <w:rFonts w:cstheme="minorBidi"/>
+          <w:i w:val="0"/>
+          <w:iCs w:val="0"/>
+          <w:noProof/>
+          <w:sz w:val="22"/>
+          <w:szCs w:val="22"/>
+        </w:rPr>
+      </w:pPr>
+      <w:r>
+        <w:rPr>
+          <w:rFonts w:ascii="Arial" w:hAnsi="Arial" w:cs="Arial"/>
+        </w:rPr>
+        <w:fldChar w:fldCharType="begin"/>
+      </w:r>
+      <w:r>
+        <w:rPr>
+          <w:rFonts w:ascii="Arial" w:hAnsi="Arial" w:cs="Arial"/>
+        </w:rPr>
+        <w:instrText xml:space="preserve"> TOC \h \z \c "Esquema" </w:instrText>
+      </w:r>
+      <w:r>
+        <w:rPr>
+          <w:rFonts w:ascii="Arial" w:hAnsi="Arial" w:cs="Arial"/>
+        </w:rPr>
+        <w:fldChar w:fldCharType="separate"/>
+      </w:r>
+      <w:hyperlink w:anchor="_Toc88918203" w:history="1">
+        <w:r>
+          <w:rPr>
+            <w:rStyle w:val="Hipervnculo"/>
+            <w:noProof/>
+          </w:rPr>
+          <w:t>Esquema 1: Interfaz principal del sistema</w:t>
+        </w:r>
+        <w:r>
+          <w:rPr>
+            <w:noProof/>
+            <w:webHidden/>
+          </w:rPr>
+          <w:tab/>
+        </w:r>
+        <w:r>
+          <w:rPr>
+            <w:noProof/>
+            <w:webHidden/>
+          </w:rPr>
+          <w:fldChar w:fldCharType="begin"/>
+        </w:r>
+        <w:r>
+          <w:rPr>
+            <w:noProof/>
+            <w:webHidden/>
+          </w:rPr>
+          <w:instrText xml:space="preserve"> PAGEREF _Toc88918203 \h </w:instrText>
+        </w:r>
+        <w:r>
+          <w:rPr>
+            <w:noProof/>
+            <w:webHidden/>
+          </w:rPr>
+        </w:r>
+        <w:r>
+          <w:rPr>
+            <w:noProof/>
+            <w:webHidden/>
+          </w:rPr>
+          <w:fldChar w:fldCharType="separate"/>
+        </w:r>
+        <w:r>
+          <w:rPr>
+            <w:noProof/>
+            <w:webHidden/>
+          </w:rPr>
+          <w:t>5</w:t>
+        </w:r>
+        <w:r>
+          <w:rPr>
+            <w:noProof/>
+            <w:webHidden/>
+          </w:rPr>
+          <w:fldChar w:fldCharType="end"/>
+        </w:r>
+      </w:hyperlink>
+    </w:p>
+    <w:p>
+      <w:pPr>
+        <w:pStyle w:val="Tabladeilustraciones"/>
+        <w:tabs>
+          <w:tab w:val="right" w:leader="dot" w:pos="8494"/>
+        </w:tabs>
+        <w:spacing w:line="360" w:lineRule="auto"/>
+        <w:rPr>
+          <w:rFonts w:cstheme="minorBidi"/>
+          <w:i w:val="0"/>
+          <w:iCs w:val="0"/>
+          <w:noProof/>
+          <w:sz w:val="22"/>
+          <w:szCs w:val="22"/>
+        </w:rPr>
+      </w:pPr>
+      <w:hyperlink w:anchor="_Toc88918204" w:history="1">
+        <w:r>
+          <w:rPr>
+            <w:rStyle w:val="Hipervnculo"/>
+            <w:noProof/>
+          </w:rPr>
+          <w:t>Esquema 2: Interfaz de acceso al sistema para administrador como empleado</w:t>
+        </w:r>
+        <w:r>
+          <w:rPr>
+            <w:noProof/>
+            <w:webHidden/>
+          </w:rPr>
+          <w:tab/>
+        </w:r>
+        <w:r>
+          <w:rPr>
+            <w:noProof/>
+            <w:webHidden/>
+          </w:rPr>
+          <w:fldChar w:fldCharType="begin"/>
+        </w:r>
+        <w:r>
+          <w:rPr>
+            <w:noProof/>
+            <w:webHidden/>
+          </w:rPr>
+          <w:instrText xml:space="preserve"> PAGEREF _Toc88918204 \h </w:instrText>
+        </w:r>
+        <w:r>
+          <w:rPr>
+            <w:noProof/>
+            <w:webHidden/>
+          </w:rPr>
+        </w:r>
+        <w:r>
+          <w:rPr>
+            <w:noProof/>
+            <w:webHidden/>
+          </w:rPr>
+          <w:fldChar w:fldCharType="separate"/>
+        </w:r>
+        <w:r>
+          <w:rPr>
+            <w:noProof/>
+            <w:webHidden/>
+          </w:rPr>
+          <w:t>5</w:t>
+        </w:r>
+        <w:r>
+          <w:rPr>
+            <w:noProof/>
+            <w:webHidden/>
+          </w:rPr>
+          <w:fldChar w:fldCharType="end"/>
+        </w:r>
+      </w:hyperlink>
+    </w:p>
+    <w:p>
+      <w:pPr>
+        <w:pStyle w:val="Tabladeilustraciones"/>
+        <w:tabs>
+          <w:tab w:val="right" w:leader="dot" w:pos="8494"/>
+        </w:tabs>
+        <w:spacing w:line="360" w:lineRule="auto"/>
+        <w:rPr>
+          <w:rFonts w:cstheme="minorBidi"/>
+          <w:i w:val="0"/>
+          <w:iCs w:val="0"/>
+          <w:noProof/>
+          <w:sz w:val="22"/>
+          <w:szCs w:val="22"/>
+        </w:rPr>
+      </w:pPr>
+      <w:hyperlink w:anchor="_Toc88918205" w:history="1">
+        <w:r>
+          <w:rPr>
+            <w:rStyle w:val="Hipervnculo"/>
+            <w:noProof/>
+          </w:rPr>
+          <w:t>Esquema 3: Interfaz principal de acceso para usuario de tipo administrador</w:t>
+        </w:r>
+        <w:r>
+          <w:rPr>
+            <w:noProof/>
+            <w:webHidden/>
+          </w:rPr>
+          <w:tab/>
+        </w:r>
+        <w:r>
+          <w:rPr>
+            <w:noProof/>
+            <w:webHidden/>
+          </w:rPr>
+          <w:fldChar w:fldCharType="begin"/>
+        </w:r>
+        <w:r>
+          <w:rPr>
+            <w:noProof/>
+            <w:webHidden/>
+          </w:rPr>
+          <w:instrText xml:space="preserve"> PAGEREF _Toc88918205 \h </w:instrText>
+        </w:r>
+        <w:r>
+          <w:rPr>
+            <w:noProof/>
+            <w:webHidden/>
+          </w:rPr>
+        </w:r>
+        <w:r>
+          <w:rPr>
+            <w:noProof/>
+            <w:webHidden/>
+          </w:rPr>
+          <w:fldChar w:fldCharType="separate"/>
+        </w:r>
+        <w:r>
+          <w:rPr>
+            <w:noProof/>
+            <w:webHidden/>
+          </w:rPr>
+          <w:t>6</w:t>
+        </w:r>
+        <w:r>
+          <w:rPr>
+            <w:noProof/>
+            <w:webHidden/>
+          </w:rPr>
+          <w:fldChar w:fldCharType="end"/>
+        </w:r>
+      </w:hyperlink>
+    </w:p>
+    <w:p>
+      <w:pPr>
+        <w:pStyle w:val="Tabladeilustraciones"/>
+        <w:tabs>
+          <w:tab w:val="right" w:leader="dot" w:pos="8494"/>
+        </w:tabs>
+        <w:spacing w:line="360" w:lineRule="auto"/>
+        <w:rPr>
+          <w:rFonts w:cstheme="minorBidi"/>
+          <w:i w:val="0"/>
+          <w:iCs w:val="0"/>
+          <w:noProof/>
+          <w:sz w:val="22"/>
+          <w:szCs w:val="22"/>
+        </w:rPr>
+      </w:pPr>
+      <w:hyperlink w:anchor="_Toc88918206" w:history="1">
+        <w:r>
+          <w:rPr>
+            <w:rStyle w:val="Hipervnculo"/>
+            <w:noProof/>
+          </w:rPr>
+          <w:t>Esquema 4: Interfaz de registro de empleado</w:t>
+        </w:r>
+        <w:r>
+          <w:rPr>
+            <w:noProof/>
+            <w:webHidden/>
+          </w:rPr>
+          <w:tab/>
+        </w:r>
+        <w:r>
+          <w:rPr>
+            <w:noProof/>
+            <w:webHidden/>
+          </w:rPr>
+          <w:fldChar w:fldCharType="begin"/>
+        </w:r>
+        <w:r>
+          <w:rPr>
+            <w:noProof/>
+            <w:webHidden/>
+          </w:rPr>
+          <w:instrText xml:space="preserve"> PAGEREF _Toc88918206 \h </w:instrText>
+        </w:r>
+        <w:r>
+          <w:rPr>
+            <w:noProof/>
+            <w:webHidden/>
+          </w:rPr>
+        </w:r>
+        <w:r>
+          <w:rPr>
+            <w:noProof/>
+            <w:webHidden/>
+          </w:rPr>
+          <w:fldChar w:fldCharType="separate"/>
+        </w:r>
+        <w:r>
+          <w:rPr>
+            <w:noProof/>
+            <w:webHidden/>
+          </w:rPr>
+          <w:t>6</w:t>
+        </w:r>
+        <w:r>
+          <w:rPr>
+            <w:noProof/>
+            <w:webHidden/>
+          </w:rPr>
+          <w:fldChar w:fldCharType="end"/>
+        </w:r>
+      </w:hyperlink>
+    </w:p>
+    <w:p>
+      <w:pPr>
+        <w:pStyle w:val="Tabladeilustraciones"/>
+        <w:tabs>
+          <w:tab w:val="right" w:leader="dot" w:pos="8494"/>
+        </w:tabs>
+        <w:spacing w:line="360" w:lineRule="auto"/>
+        <w:rPr>
+          <w:rFonts w:cstheme="minorBidi"/>
+          <w:i w:val="0"/>
+          <w:iCs w:val="0"/>
+          <w:noProof/>
+          <w:sz w:val="22"/>
+          <w:szCs w:val="22"/>
+        </w:rPr>
+      </w:pPr>
+      <w:hyperlink w:anchor="_Toc88918207" w:history="1">
+        <w:r>
+          <w:rPr>
+            <w:rStyle w:val="Hipervnculo"/>
+            <w:noProof/>
+          </w:rPr>
+          <w:t>Esquema 5: Interfaz de visualización de información de empleados y clientes por parte de un administrador</w:t>
+        </w:r>
+        <w:r>
+          <w:rPr>
+            <w:noProof/>
+            <w:webHidden/>
+          </w:rPr>
+          <w:tab/>
+        </w:r>
+        <w:r>
+          <w:rPr>
+            <w:noProof/>
+            <w:webHidden/>
+          </w:rPr>
+          <w:fldChar w:fldCharType="begin"/>
+        </w:r>
+        <w:r>
+          <w:rPr>
+            <w:noProof/>
+            <w:webHidden/>
+          </w:rPr>
+          <w:instrText xml:space="preserve"> PAGEREF _Toc88918207 \h </w:instrText>
+        </w:r>
+        <w:r>
+          <w:rPr>
+            <w:noProof/>
+            <w:webHidden/>
+          </w:rPr>
+        </w:r>
+        <w:r>
+          <w:rPr>
+            <w:noProof/>
+            <w:webHidden/>
+          </w:rPr>
+          <w:fldChar w:fldCharType="separate"/>
+        </w:r>
+        <w:r>
+          <w:rPr>
+            <w:noProof/>
+            <w:webHidden/>
+          </w:rPr>
+          <w:t>7</w:t>
+        </w:r>
+        <w:r>
+          <w:rPr>
+            <w:noProof/>
+            <w:webHidden/>
+          </w:rPr>
+          <w:fldChar w:fldCharType="end"/>
+        </w:r>
+      </w:hyperlink>
+    </w:p>
+    <w:p>
+      <w:pPr>
+        <w:pStyle w:val="Tabladeilustraciones"/>
+        <w:tabs>
+          <w:tab w:val="right" w:leader="dot" w:pos="8494"/>
+        </w:tabs>
+        <w:spacing w:line="360" w:lineRule="auto"/>
+        <w:rPr>
+          <w:rFonts w:cstheme="minorBidi"/>
+          <w:i w:val="0"/>
+          <w:iCs w:val="0"/>
+          <w:noProof/>
+          <w:sz w:val="22"/>
+          <w:szCs w:val="22"/>
+        </w:rPr>
+      </w:pPr>
+      <w:hyperlink w:anchor="_Toc88918208" w:history="1">
+        <w:r>
+          <w:rPr>
+            <w:rStyle w:val="Hipervnculo"/>
+            <w:noProof/>
+          </w:rPr>
+          <w:t>Esquema 6: Interfaz para acceso de secciones de funcionalidades</w:t>
+        </w:r>
+        <w:r>
+          <w:rPr>
+            <w:noProof/>
+            <w:webHidden/>
+          </w:rPr>
+          <w:tab/>
+        </w:r>
+        <w:r>
+          <w:rPr>
+            <w:noProof/>
+            <w:webHidden/>
+          </w:rPr>
+          <w:fldChar w:fldCharType="begin"/>
+        </w:r>
+        <w:r>
+          <w:rPr>
+            <w:noProof/>
+            <w:webHidden/>
+          </w:rPr>
+          <w:instrText xml:space="preserve"> PAGEREF _Toc88918208 \h </w:instrText>
+        </w:r>
+        <w:r>
+          <w:rPr>
+            <w:noProof/>
+            <w:webHidden/>
+          </w:rPr>
+        </w:r>
+        <w:r>
+          <w:rPr>
+            <w:noProof/>
+            <w:webHidden/>
+          </w:rPr>
+          <w:fldChar w:fldCharType="separate"/>
+        </w:r>
+        <w:r>
+          <w:rPr>
+            <w:noProof/>
+            <w:webHidden/>
+          </w:rPr>
+          <w:t>7</w:t>
+        </w:r>
+        <w:r>
+          <w:rPr>
+            <w:noProof/>
+            <w:webHidden/>
+          </w:rPr>
+          <w:fldChar w:fldCharType="end"/>
+        </w:r>
+      </w:hyperlink>
+    </w:p>
+    <w:p>
+      <w:pPr>
+        <w:pStyle w:val="Tabladeilustraciones"/>
+        <w:tabs>
+          <w:tab w:val="right" w:leader="dot" w:pos="8494"/>
+        </w:tabs>
+        <w:spacing w:line="360" w:lineRule="auto"/>
+        <w:rPr>
+          <w:rFonts w:cstheme="minorBidi"/>
+          <w:i w:val="0"/>
+          <w:iCs w:val="0"/>
+          <w:noProof/>
+          <w:sz w:val="22"/>
+          <w:szCs w:val="22"/>
+        </w:rPr>
+      </w:pPr>
+      <w:hyperlink w:anchor="_Toc88918209" w:history="1">
+        <w:r>
+          <w:rPr>
+            <w:rStyle w:val="Hipervnculo"/>
+            <w:noProof/>
+          </w:rPr>
+          <w:t>Esquema 7: Interfaz de visualización de reporte de caja</w:t>
+        </w:r>
+        <w:r>
+          <w:rPr>
+            <w:noProof/>
+            <w:webHidden/>
+          </w:rPr>
+          <w:tab/>
+        </w:r>
+        <w:r>
+          <w:rPr>
+            <w:noProof/>
+            <w:webHidden/>
+          </w:rPr>
+          <w:fldChar w:fldCharType="begin"/>
+        </w:r>
+        <w:r>
+          <w:rPr>
+            <w:noProof/>
+            <w:webHidden/>
+          </w:rPr>
+          <w:instrText xml:space="preserve"> PAGEREF _Toc88918209 \h </w:instrText>
+        </w:r>
+        <w:r>
+          <w:rPr>
+            <w:noProof/>
+            <w:webHidden/>
+          </w:rPr>
+        </w:r>
+        <w:r>
+          <w:rPr>
+            <w:noProof/>
+            <w:webHidden/>
+          </w:rPr>
+          <w:fldChar w:fldCharType="separate"/>
+        </w:r>
+        <w:r>
+          <w:rPr>
+            <w:noProof/>
+            <w:webHidden/>
+          </w:rPr>
+          <w:t>8</w:t>
+        </w:r>
+        <w:r>
+          <w:rPr>
+            <w:noProof/>
+            <w:webHidden/>
+          </w:rPr>
+          <w:fldChar w:fldCharType="end"/>
+        </w:r>
+      </w:hyperlink>
+    </w:p>
+    <w:p>
+      <w:pPr>
+        <w:pStyle w:val="Tabladeilustraciones"/>
+        <w:tabs>
+          <w:tab w:val="right" w:leader="dot" w:pos="8494"/>
+        </w:tabs>
+        <w:spacing w:line="360" w:lineRule="auto"/>
+        <w:rPr>
+          <w:rFonts w:cstheme="minorBidi"/>
+          <w:i w:val="0"/>
+          <w:iCs w:val="0"/>
+          <w:noProof/>
+          <w:sz w:val="22"/>
+          <w:szCs w:val="22"/>
+        </w:rPr>
+      </w:pPr>
+      <w:hyperlink w:anchor="_Toc88918210" w:history="1">
+        <w:r>
+          <w:rPr>
+            <w:rStyle w:val="Hipervnculo"/>
+            <w:noProof/>
+          </w:rPr>
+          <w:t>Esquema 8: Interfaz principal de acceso para usuario de tipo empleado</w:t>
+        </w:r>
+        <w:r>
+          <w:rPr>
+            <w:noProof/>
+            <w:webHidden/>
+          </w:rPr>
+          <w:tab/>
+        </w:r>
+        <w:r>
+          <w:rPr>
+            <w:noProof/>
+            <w:webHidden/>
+          </w:rPr>
+          <w:fldChar w:fldCharType="begin"/>
+        </w:r>
+        <w:r>
+          <w:rPr>
+            <w:noProof/>
+            <w:webHidden/>
+          </w:rPr>
+          <w:instrText xml:space="preserve"> PAGEREF _Toc88918210 \h </w:instrText>
+        </w:r>
+        <w:r>
+          <w:rPr>
+            <w:noProof/>
+            <w:webHidden/>
+          </w:rPr>
+        </w:r>
+        <w:r>
+          <w:rPr>
+            <w:noProof/>
+            <w:webHidden/>
+          </w:rPr>
+          <w:fldChar w:fldCharType="separate"/>
+        </w:r>
+        <w:r>
+          <w:rPr>
+            <w:noProof/>
+            <w:webHidden/>
+          </w:rPr>
+          <w:t>8</w:t>
+        </w:r>
+        <w:r>
+          <w:rPr>
+            <w:noProof/>
+            <w:webHidden/>
+          </w:rPr>
+          <w:fldChar w:fldCharType="end"/>
+        </w:r>
+      </w:hyperlink>
+    </w:p>
+    <w:p>
+      <w:pPr>
+        <w:pStyle w:val="Tabladeilustraciones"/>
+        <w:tabs>
+          <w:tab w:val="right" w:leader="dot" w:pos="8494"/>
+        </w:tabs>
+        <w:spacing w:line="360" w:lineRule="auto"/>
+        <w:rPr>
+          <w:rFonts w:cstheme="minorBidi"/>
+          <w:i w:val="0"/>
+          <w:iCs w:val="0"/>
+          <w:noProof/>
+          <w:sz w:val="22"/>
+          <w:szCs w:val="22"/>
+        </w:rPr>
+      </w:pPr>
+      <w:hyperlink w:anchor="_Toc88918211" w:history="1">
+        <w:r>
+          <w:rPr>
+            <w:rStyle w:val="Hipervnculo"/>
+            <w:noProof/>
+          </w:rPr>
+          <w:t>Esquema 9: interfaz de registro de cliente</w:t>
+        </w:r>
+        <w:r>
+          <w:rPr>
+            <w:noProof/>
+            <w:webHidden/>
+          </w:rPr>
+          <w:tab/>
+        </w:r>
+        <w:r>
+          <w:rPr>
+            <w:noProof/>
+            <w:webHidden/>
+          </w:rPr>
+          <w:fldChar w:fldCharType="begin"/>
+        </w:r>
+        <w:r>
+          <w:rPr>
+            <w:noProof/>
+            <w:webHidden/>
+          </w:rPr>
+          <w:instrText xml:space="preserve"> PAGEREF _Toc88918211 \h </w:instrText>
+        </w:r>
+        <w:r>
+          <w:rPr>
+            <w:noProof/>
+            <w:webHidden/>
+          </w:rPr>
+        </w:r>
+        <w:r>
+          <w:rPr>
+            <w:noProof/>
+            <w:webHidden/>
+          </w:rPr>
+          <w:fldChar w:fldCharType="separate"/>
+        </w:r>
+        <w:r>
+          <w:rPr>
+            <w:noProof/>
+            <w:webHidden/>
+          </w:rPr>
+          <w:t>9</w:t>
+        </w:r>
+        <w:r>
+          <w:rPr>
+            <w:noProof/>
+            <w:webHidden/>
+          </w:rPr>
+          <w:fldChar w:fldCharType="end"/>
+        </w:r>
+      </w:hyperlink>
+    </w:p>
+    <w:p>
+      <w:pPr>
+        <w:pStyle w:val="Prrafodelista"/>
+        <w:spacing w:line="360" w:lineRule="auto"/>
+        <w:ind w:left="360"/>
+        <w:rPr>
+          <w:rFonts w:ascii="Arial" w:hAnsi="Arial" w:cs="Arial"/>
+        </w:rPr>
+      </w:pPr>
+      <w:r>
+        <w:rPr>
+          <w:rFonts w:ascii="Arial" w:hAnsi="Arial" w:cs="Arial"/>
+        </w:rPr>
+        <w:fldChar w:fldCharType="end"/>
+      </w:r>
+    </w:p>
+    <w:p>
+      <w:pPr>
+        <w:pStyle w:val="Ttulo1"/>
+        <w:spacing w:after="240"/>
+      </w:pPr>
+      <w:bookmarkStart w:id="2" w:name="_Toc88918590"/>
+      <w:r>
+        <w:rPr>
+          <w:lang w:val="es-ES"/>
+        </w:rPr>
+        <w:t>Índice</w:t>
+      </w:r>
+      <w:r>
+        <w:rPr>
+          <w:lang w:val="es-ES"/>
+        </w:rPr>
+        <w:t xml:space="preserve"> de </w:t>
+      </w:r>
+      <w:r>
+        <w:rPr>
+          <w:lang w:val="es-ES"/>
+        </w:rPr>
+        <w:t>ilustraciones</w:t>
+      </w:r>
+      <w:bookmarkEnd w:id="2"/>
+    </w:p>
+    <w:p>
+      <w:pPr>
+        <w:pStyle w:val="Tabladeilustraciones"/>
+        <w:tabs>
+          <w:tab w:val="right" w:leader="dot" w:pos="8494"/>
+        </w:tabs>
+        <w:spacing w:line="360" w:lineRule="auto"/>
+        <w:rPr>
+          <w:rFonts w:cstheme="minorBidi"/>
+          <w:i w:val="0"/>
+          <w:iCs w:val="0"/>
+          <w:noProof/>
+          <w:sz w:val="22"/>
+          <w:szCs w:val="22"/>
+        </w:rPr>
+      </w:pPr>
+      <w:r>
+        <w:rPr>
+          <w:rFonts w:ascii="Arial" w:hAnsi="Arial" w:cs="Arial"/>
+        </w:rPr>
+        <w:fldChar w:fldCharType="begin"/>
+      </w:r>
+      <w:r>
+        <w:rPr>
+          <w:rFonts w:ascii="Arial" w:hAnsi="Arial" w:cs="Arial"/>
+        </w:rPr>
+        <w:instrText xml:space="preserve"> TOC \h \z \c "Ilustración" </w:instrText>
+      </w:r>
+      <w:r>
+        <w:rPr>
+          <w:rFonts w:ascii="Arial" w:hAnsi="Arial" w:cs="Arial"/>
+        </w:rPr>
+        <w:fldChar w:fldCharType="separate"/>
+      </w:r>
+      <w:hyperlink w:anchor="_Toc88918271" w:history="1">
+        <w:r>
+          <w:rPr>
+            <w:rStyle w:val="Hipervnculo"/>
+            <w:noProof/>
+          </w:rPr>
+          <w:t>Ilustración 1: Interfaz de inicio del sistema Parking Soft</w:t>
+        </w:r>
+        <w:r>
+          <w:rPr>
+            <w:noProof/>
+            <w:webHidden/>
+          </w:rPr>
+          <w:tab/>
+        </w:r>
+        <w:r>
+          <w:rPr>
+            <w:noProof/>
+            <w:webHidden/>
+          </w:rPr>
+          <w:fldChar w:fldCharType="begin"/>
+        </w:r>
+        <w:r>
+          <w:rPr>
+            <w:noProof/>
+            <w:webHidden/>
+          </w:rPr>
+          <w:instrText xml:space="preserve"> PAGEREF _Toc88918271 \h </w:instrText>
+        </w:r>
+        <w:r>
+          <w:rPr>
+            <w:noProof/>
+            <w:webHidden/>
+          </w:rPr>
+        </w:r>
+        <w:r>
+          <w:rPr>
+            <w:noProof/>
+            <w:webHidden/>
+          </w:rPr>
+          <w:fldChar w:fldCharType="separate"/>
+        </w:r>
+        <w:r>
+          <w:rPr>
+            <w:noProof/>
+            <w:webHidden/>
+          </w:rPr>
+          <w:t>9</w:t>
+        </w:r>
+        <w:r>
+          <w:rPr>
+            <w:noProof/>
+            <w:webHidden/>
+          </w:rPr>
+          <w:fldChar w:fldCharType="end"/>
+        </w:r>
+      </w:hyperlink>
+    </w:p>
+    <w:p>
+      <w:pPr>
+        <w:pStyle w:val="Tabladeilustraciones"/>
+        <w:tabs>
+          <w:tab w:val="right" w:leader="dot" w:pos="8494"/>
+        </w:tabs>
+        <w:spacing w:line="360" w:lineRule="auto"/>
+        <w:rPr>
+          <w:rFonts w:cstheme="minorBidi"/>
+          <w:i w:val="0"/>
+          <w:iCs w:val="0"/>
+          <w:noProof/>
+          <w:sz w:val="22"/>
+          <w:szCs w:val="22"/>
+        </w:rPr>
+      </w:pPr>
+      <w:hyperlink w:anchor="_Toc88918272" w:history="1">
+        <w:r>
+          <w:rPr>
+            <w:rStyle w:val="Hipervnculo"/>
+            <w:noProof/>
+          </w:rPr>
+          <w:t>Ilustración 2: Interfaz de menú de opciones para administrador</w:t>
+        </w:r>
+        <w:r>
+          <w:rPr>
+            <w:noProof/>
+            <w:webHidden/>
+          </w:rPr>
+          <w:tab/>
+        </w:r>
+        <w:r>
+          <w:rPr>
+            <w:noProof/>
+            <w:webHidden/>
+          </w:rPr>
+          <w:fldChar w:fldCharType="begin"/>
+        </w:r>
+        <w:r>
+          <w:rPr>
+            <w:noProof/>
+            <w:webHidden/>
+          </w:rPr>
+          <w:instrText xml:space="preserve"> PAGEREF _Toc88918272 \h </w:instrText>
+        </w:r>
+        <w:r>
+          <w:rPr>
+            <w:noProof/>
+            <w:webHidden/>
+          </w:rPr>
+        </w:r>
+        <w:r>
+          <w:rPr>
+            <w:noProof/>
+            <w:webHidden/>
+          </w:rPr>
+          <w:fldChar w:fldCharType="separate"/>
+        </w:r>
+        <w:r>
+          <w:rPr>
+            <w:noProof/>
+            <w:webHidden/>
+          </w:rPr>
+          <w:t>10</w:t>
+        </w:r>
+        <w:r>
+          <w:rPr>
+            <w:noProof/>
+            <w:webHidden/>
+          </w:rPr>
+          <w:fldChar w:fldCharType="end"/>
+        </w:r>
+      </w:hyperlink>
+    </w:p>
+    <w:p>
+      <w:pPr>
+        <w:pStyle w:val="Tabladeilustraciones"/>
+        <w:tabs>
+          <w:tab w:val="right" w:leader="dot" w:pos="8494"/>
+        </w:tabs>
+        <w:spacing w:line="360" w:lineRule="auto"/>
+        <w:rPr>
+          <w:rFonts w:cstheme="minorBidi"/>
+          <w:i w:val="0"/>
+          <w:iCs w:val="0"/>
+          <w:noProof/>
+          <w:sz w:val="22"/>
+          <w:szCs w:val="22"/>
+        </w:rPr>
+      </w:pPr>
+      <w:hyperlink w:anchor="_Toc88918273" w:history="1">
+        <w:r>
+          <w:rPr>
+            <w:rStyle w:val="Hipervnculo"/>
+            <w:noProof/>
+          </w:rPr>
+          <w:t>Ilustración 3: Paleta de colores del sistema Parking Soft</w:t>
+        </w:r>
+        <w:r>
+          <w:rPr>
+            <w:noProof/>
+            <w:webHidden/>
+          </w:rPr>
+          <w:tab/>
+        </w:r>
+        <w:r>
+          <w:rPr>
+            <w:noProof/>
+            <w:webHidden/>
+          </w:rPr>
+          <w:fldChar w:fldCharType="begin"/>
+        </w:r>
+        <w:r>
+          <w:rPr>
+            <w:noProof/>
+            <w:webHidden/>
+          </w:rPr>
+          <w:instrText xml:space="preserve"> PAGEREF _Toc88918273 \h </w:instrText>
+        </w:r>
+        <w:r>
+          <w:rPr>
+            <w:noProof/>
+            <w:webHidden/>
+          </w:rPr>
+        </w:r>
+        <w:r>
+          <w:rPr>
+            <w:noProof/>
+            <w:webHidden/>
+          </w:rPr>
+          <w:fldChar w:fldCharType="separate"/>
+        </w:r>
+        <w:r>
+          <w:rPr>
+            <w:noProof/>
+            <w:webHidden/>
+          </w:rPr>
+          <w:t>10</w:t>
+        </w:r>
+        <w:r>
+          <w:rPr>
+            <w:noProof/>
+            <w:webHidden/>
+          </w:rPr>
+          <w:fldChar w:fldCharType="end"/>
+        </w:r>
+      </w:hyperlink>
+    </w:p>
+    <w:p>
+      <w:pPr>
+        <w:pStyle w:val="Tabladeilustraciones"/>
+        <w:tabs>
+          <w:tab w:val="right" w:leader="dot" w:pos="8494"/>
+        </w:tabs>
+        <w:spacing w:line="360" w:lineRule="auto"/>
+        <w:rPr>
+          <w:rFonts w:cstheme="minorBidi"/>
+          <w:i w:val="0"/>
+          <w:iCs w:val="0"/>
+          <w:noProof/>
+          <w:sz w:val="22"/>
+          <w:szCs w:val="22"/>
+        </w:rPr>
+      </w:pPr>
+      <w:hyperlink w:anchor="_Toc88918274" w:history="1">
+        <w:r>
+          <w:rPr>
+            <w:rStyle w:val="Hipervnculo"/>
+            <w:noProof/>
+          </w:rPr>
+          <w:t>Ilustración 4: Estructura de inicio de sesión</w:t>
+        </w:r>
+        <w:r>
+          <w:rPr>
+            <w:noProof/>
+            <w:webHidden/>
+          </w:rPr>
+          <w:tab/>
+        </w:r>
+        <w:r>
+          <w:rPr>
+            <w:noProof/>
+            <w:webHidden/>
+          </w:rPr>
+          <w:fldChar w:fldCharType="begin"/>
+        </w:r>
+        <w:r>
+          <w:rPr>
+            <w:noProof/>
+            <w:webHidden/>
+          </w:rPr>
+          <w:instrText xml:space="preserve"> PAGEREF _Toc88918274 \h </w:instrText>
+        </w:r>
+        <w:r>
+          <w:rPr>
+            <w:noProof/>
+            <w:webHidden/>
+          </w:rPr>
+        </w:r>
+        <w:r>
+          <w:rPr>
+            <w:noProof/>
+            <w:webHidden/>
+          </w:rPr>
+          <w:fldChar w:fldCharType="separate"/>
+        </w:r>
+        <w:r>
+          <w:rPr>
+            <w:noProof/>
+            <w:webHidden/>
+          </w:rPr>
+          <w:t>11</w:t>
+        </w:r>
+        <w:r>
+          <w:rPr>
+            <w:noProof/>
+            <w:webHidden/>
+          </w:rPr>
+          <w:fldChar w:fldCharType="end"/>
+        </w:r>
+      </w:hyperlink>
+    </w:p>
+    <w:p>
+      <w:pPr>
+        <w:pStyle w:val="Tabladeilustraciones"/>
+        <w:tabs>
+          <w:tab w:val="right" w:leader="dot" w:pos="8494"/>
+        </w:tabs>
+        <w:spacing w:line="360" w:lineRule="auto"/>
+        <w:rPr>
+          <w:rFonts w:cstheme="minorBidi"/>
+          <w:i w:val="0"/>
+          <w:iCs w:val="0"/>
+          <w:noProof/>
+          <w:sz w:val="22"/>
+          <w:szCs w:val="22"/>
+        </w:rPr>
+      </w:pPr>
+      <w:hyperlink w:anchor="_Toc88918275" w:history="1">
+        <w:r>
+          <w:rPr>
+            <w:rStyle w:val="Hipervnculo"/>
+            <w:noProof/>
+          </w:rPr>
+          <w:t>Ilustración 5: Estructura de registro de nuevo empleado</w:t>
+        </w:r>
+        <w:r>
+          <w:rPr>
+            <w:noProof/>
+            <w:webHidden/>
+          </w:rPr>
+          <w:tab/>
+        </w:r>
+        <w:r>
+          <w:rPr>
+            <w:noProof/>
+            <w:webHidden/>
+          </w:rPr>
+          <w:fldChar w:fldCharType="begin"/>
+        </w:r>
+        <w:r>
+          <w:rPr>
+            <w:noProof/>
+            <w:webHidden/>
+          </w:rPr>
+          <w:instrText xml:space="preserve"> PAGEREF _Toc88918275 \h </w:instrText>
+        </w:r>
+        <w:r>
+          <w:rPr>
+            <w:noProof/>
+            <w:webHidden/>
+          </w:rPr>
+        </w:r>
+        <w:r>
+          <w:rPr>
+            <w:noProof/>
+            <w:webHidden/>
+          </w:rPr>
+          <w:fldChar w:fldCharType="separate"/>
+        </w:r>
+        <w:r>
+          <w:rPr>
+            <w:noProof/>
+            <w:webHidden/>
+          </w:rPr>
+          <w:t>11</w:t>
+        </w:r>
+        <w:r>
+          <w:rPr>
+            <w:noProof/>
+            <w:webHidden/>
+          </w:rPr>
+          <w:fldChar w:fldCharType="end"/>
+        </w:r>
+      </w:hyperlink>
+    </w:p>
+    <w:p>
+      <w:pPr>
+        <w:pStyle w:val="Tabladeilustraciones"/>
+        <w:tabs>
+          <w:tab w:val="right" w:leader="dot" w:pos="8494"/>
+        </w:tabs>
+        <w:spacing w:line="360" w:lineRule="auto"/>
+        <w:rPr>
+          <w:rFonts w:cstheme="minorBidi"/>
+          <w:i w:val="0"/>
+          <w:iCs w:val="0"/>
+          <w:noProof/>
+          <w:sz w:val="22"/>
+          <w:szCs w:val="22"/>
+        </w:rPr>
+      </w:pPr>
+      <w:hyperlink w:anchor="_Toc88918276" w:history="1">
+        <w:r>
+          <w:rPr>
+            <w:rStyle w:val="Hipervnculo"/>
+            <w:noProof/>
+          </w:rPr>
+          <w:t>Ilustración 6: Validación de datos en el registro de empleados</w:t>
+        </w:r>
+        <w:r>
+          <w:rPr>
+            <w:noProof/>
+            <w:webHidden/>
+          </w:rPr>
+          <w:tab/>
+        </w:r>
+        <w:r>
+          <w:rPr>
+            <w:noProof/>
+            <w:webHidden/>
+          </w:rPr>
+          <w:fldChar w:fldCharType="begin"/>
+        </w:r>
+        <w:r>
+          <w:rPr>
+            <w:noProof/>
+            <w:webHidden/>
+          </w:rPr>
+          <w:instrText xml:space="preserve"> PAGEREF _Toc88918276 \h </w:instrText>
+        </w:r>
+        <w:r>
+          <w:rPr>
+            <w:noProof/>
+            <w:webHidden/>
+          </w:rPr>
+        </w:r>
+        <w:r>
+          <w:rPr>
+            <w:noProof/>
+            <w:webHidden/>
+          </w:rPr>
+          <w:fldChar w:fldCharType="separate"/>
+        </w:r>
+        <w:r>
+          <w:rPr>
+            <w:noProof/>
+            <w:webHidden/>
+          </w:rPr>
+          <w:t>12</w:t>
+        </w:r>
+        <w:r>
+          <w:rPr>
+            <w:noProof/>
+            <w:webHidden/>
+          </w:rPr>
+          <w:fldChar w:fldCharType="end"/>
+        </w:r>
+      </w:hyperlink>
+    </w:p>
+    <w:p>
+      <w:pPr>
+        <w:pStyle w:val="Tabladeilustraciones"/>
+        <w:tabs>
+          <w:tab w:val="right" w:leader="dot" w:pos="8494"/>
+        </w:tabs>
+        <w:spacing w:line="360" w:lineRule="auto"/>
+        <w:rPr>
+          <w:rFonts w:cstheme="minorBidi"/>
+          <w:i w:val="0"/>
+          <w:iCs w:val="0"/>
+          <w:noProof/>
+          <w:sz w:val="22"/>
+          <w:szCs w:val="22"/>
+        </w:rPr>
+      </w:pPr>
+      <w:hyperlink w:anchor="_Toc88918277" w:history="1">
+        <w:r>
+          <w:rPr>
+            <w:rStyle w:val="Hipervnculo"/>
+            <w:noProof/>
+          </w:rPr>
+          <w:t>Ilustración 7: Validación del tipo de datos en el registro de un nuevo cliente en el sistema Parking Soft</w:t>
+        </w:r>
+        <w:r>
+          <w:rPr>
+            <w:noProof/>
+            <w:webHidden/>
+          </w:rPr>
+          <w:tab/>
+        </w:r>
+        <w:r>
+          <w:rPr>
+            <w:noProof/>
+            <w:webHidden/>
+          </w:rPr>
+          <w:fldChar w:fldCharType="begin"/>
+        </w:r>
+        <w:r>
+          <w:rPr>
+            <w:noProof/>
+            <w:webHidden/>
+          </w:rPr>
+          <w:instrText xml:space="preserve"> PAGEREF _Toc88918277 \h </w:instrText>
+        </w:r>
+        <w:r>
+          <w:rPr>
+            <w:noProof/>
+            <w:webHidden/>
+          </w:rPr>
+        </w:r>
+        <w:r>
+          <w:rPr>
+            <w:noProof/>
+            <w:webHidden/>
+          </w:rPr>
+          <w:fldChar w:fldCharType="separate"/>
+        </w:r>
+        <w:r>
+          <w:rPr>
+            <w:noProof/>
+            <w:webHidden/>
+          </w:rPr>
+          <w:t>12</w:t>
+        </w:r>
+        <w:r>
+          <w:rPr>
+            <w:noProof/>
+            <w:webHidden/>
+          </w:rPr>
+          <w:fldChar w:fldCharType="end"/>
+        </w:r>
+      </w:hyperlink>
+    </w:p>
+    <w:p>
+      <w:pPr>
+        <w:pStyle w:val="Tabladeilustraciones"/>
+        <w:tabs>
+          <w:tab w:val="right" w:leader="dot" w:pos="8494"/>
+        </w:tabs>
+        <w:spacing w:line="360" w:lineRule="auto"/>
+        <w:rPr>
+          <w:rFonts w:cstheme="minorBidi"/>
+          <w:i w:val="0"/>
+          <w:iCs w:val="0"/>
+          <w:noProof/>
+          <w:sz w:val="22"/>
+          <w:szCs w:val="22"/>
+        </w:rPr>
+      </w:pPr>
+      <w:hyperlink w:anchor="_Toc88918278" w:history="1">
+        <w:r>
+          <w:rPr>
+            <w:rStyle w:val="Hipervnculo"/>
+            <w:noProof/>
+          </w:rPr>
+          <w:t>Ilustración 8: Ventana emergente de advertencia al registrar empleado</w:t>
+        </w:r>
+        <w:r>
+          <w:rPr>
+            <w:noProof/>
+            <w:webHidden/>
+          </w:rPr>
+          <w:tab/>
+        </w:r>
+        <w:r>
+          <w:rPr>
+            <w:noProof/>
+            <w:webHidden/>
+          </w:rPr>
+          <w:fldChar w:fldCharType="begin"/>
+        </w:r>
+        <w:r>
+          <w:rPr>
+            <w:noProof/>
+            <w:webHidden/>
+          </w:rPr>
+          <w:instrText xml:space="preserve"> PAGEREF _Toc88918278 \h </w:instrText>
+        </w:r>
+        <w:r>
+          <w:rPr>
+            <w:noProof/>
+            <w:webHidden/>
+          </w:rPr>
+        </w:r>
+        <w:r>
+          <w:rPr>
+            <w:noProof/>
+            <w:webHidden/>
+          </w:rPr>
+          <w:fldChar w:fldCharType="separate"/>
+        </w:r>
+        <w:r>
+          <w:rPr>
+            <w:noProof/>
+            <w:webHidden/>
+          </w:rPr>
+          <w:t>13</w:t>
+        </w:r>
+        <w:r>
+          <w:rPr>
+            <w:noProof/>
+            <w:webHidden/>
+          </w:rPr>
+          <w:fldChar w:fldCharType="end"/>
+        </w:r>
+      </w:hyperlink>
+    </w:p>
+    <w:p>
+      <w:pPr>
+        <w:pStyle w:val="Tabladeilustraciones"/>
+        <w:tabs>
+          <w:tab w:val="right" w:leader="dot" w:pos="8494"/>
+        </w:tabs>
+        <w:spacing w:line="360" w:lineRule="auto"/>
+        <w:rPr>
+          <w:rFonts w:cstheme="minorBidi"/>
+          <w:i w:val="0"/>
+          <w:iCs w:val="0"/>
+          <w:noProof/>
+          <w:sz w:val="22"/>
+          <w:szCs w:val="22"/>
+        </w:rPr>
+      </w:pPr>
+      <w:hyperlink w:anchor="_Toc88918279" w:history="1">
+        <w:r>
+          <w:rPr>
+            <w:rStyle w:val="Hipervnculo"/>
+            <w:noProof/>
+          </w:rPr>
+          <w:t>Ilustración 9: Tipo de ventanas emergentes a utilizar dentro del sistema Parking Soft para notificar errores</w:t>
+        </w:r>
+        <w:r>
+          <w:rPr>
+            <w:noProof/>
+            <w:webHidden/>
+          </w:rPr>
+          <w:tab/>
+        </w:r>
+        <w:r>
+          <w:rPr>
+            <w:noProof/>
+            <w:webHidden/>
+          </w:rPr>
+          <w:fldChar w:fldCharType="begin"/>
+        </w:r>
+        <w:r>
+          <w:rPr>
+            <w:noProof/>
+            <w:webHidden/>
+          </w:rPr>
+          <w:instrText xml:space="preserve"> PAGEREF _Toc88918279 \h </w:instrText>
+        </w:r>
+        <w:r>
+          <w:rPr>
+            <w:noProof/>
+            <w:webHidden/>
+          </w:rPr>
+        </w:r>
+        <w:r>
+          <w:rPr>
+            <w:noProof/>
+            <w:webHidden/>
+          </w:rPr>
+          <w:fldChar w:fldCharType="separate"/>
+        </w:r>
+        <w:r>
+          <w:rPr>
+            <w:noProof/>
+            <w:webHidden/>
+          </w:rPr>
+          <w:t>13</w:t>
+        </w:r>
+        <w:r>
+          <w:rPr>
+            <w:noProof/>
+            <w:webHidden/>
+          </w:rPr>
+          <w:fldChar w:fldCharType="end"/>
+        </w:r>
+      </w:hyperlink>
+    </w:p>
+    <w:p>
+      <w:pPr>
         <w:pStyle w:val="Prrafodelista"/>
         <w:ind w:left="360"/>
         <w:rPr>
           <w:rFonts w:ascii="Arial" w:hAnsi="Arial" w:cs="Arial"/>
         </w:rPr>
       </w:pPr>
+      <w:r>
+        <w:rPr>
+          <w:rFonts w:ascii="Arial" w:hAnsi="Arial" w:cs="Arial"/>
+        </w:rPr>
+        <w:fldChar w:fldCharType="end"/>
+      </w:r>
     </w:p>
     <w:p>
       <w:pPr>
@@ -1313,62 +3190,6 @@
     </w:p>
     <w:p>
       <w:pPr>
-        <w:pStyle w:val="Prrafodelista"/>
-        <w:ind w:left="360"/>
-        <w:rPr>
-          <w:rFonts w:ascii="Arial" w:hAnsi="Arial" w:cs="Arial"/>
-        </w:rPr>
-      </w:pPr>
-    </w:p>
-    <w:p>
-      <w:pPr>
-        <w:pStyle w:val="Prrafodelista"/>
-        <w:ind w:left="360"/>
-        <w:rPr>
-          <w:rFonts w:ascii="Arial" w:hAnsi="Arial" w:cs="Arial"/>
-        </w:rPr>
-      </w:pPr>
-    </w:p>
-    <w:p>
-      <w:pPr>
-        <w:pStyle w:val="Prrafodelista"/>
-        <w:ind w:left="360"/>
-        <w:rPr>
-          <w:rFonts w:ascii="Arial" w:hAnsi="Arial" w:cs="Arial"/>
-        </w:rPr>
-      </w:pPr>
-    </w:p>
-    <w:p>
-      <w:pPr>
-        <w:pStyle w:val="Prrafodelista"/>
-        <w:ind w:left="360"/>
-        <w:rPr>
-          <w:rFonts w:ascii="Arial" w:hAnsi="Arial" w:cs="Arial"/>
-        </w:rPr>
-      </w:pPr>
-    </w:p>
-    <w:p>
-      <w:pPr>
-        <w:pStyle w:val="Prrafodelista"/>
-        <w:ind w:left="360"/>
-        <w:rPr>
-          <w:rFonts w:ascii="Arial" w:hAnsi="Arial" w:cs="Arial"/>
-        </w:rPr>
-      </w:pPr>
-    </w:p>
-    <w:p>
-      <w:pPr>
-        <w:pStyle w:val="Prrafodelista"/>
-        <w:ind w:left="360"/>
-        <w:rPr>
-          <w:rFonts w:ascii="Arial" w:hAnsi="Arial" w:cs="Arial"/>
-        </w:rPr>
-      </w:pPr>
-    </w:p>
-    <w:p>
-      <w:pPr>
-        <w:pStyle w:val="Prrafodelista"/>
-        <w:ind w:left="360"/>
         <w:rPr>
           <w:rFonts w:ascii="Arial" w:hAnsi="Arial" w:cs="Arial"/>
         </w:rPr>
@@ -1379,7 +3200,7 @@
         <w:pStyle w:val="Ttulo1"/>
         <w:spacing w:after="240"/>
       </w:pPr>
-      <w:bookmarkStart w:id="1" w:name="_Toc88492471"/>
+      <w:bookmarkStart w:id="3" w:name="_Toc88918591"/>
       <w:r>
         <w:lastRenderedPageBreak/>
         <w:t>Información general</w:t>
@@ -1387,18 +3208,18 @@
       <w:r>
         <w:t>:</w:t>
       </w:r>
-      <w:bookmarkEnd w:id="1"/>
+      <w:bookmarkEnd w:id="3"/>
     </w:p>
     <w:p>
       <w:pPr>
         <w:pStyle w:val="Ttulo2"/>
         <w:spacing w:after="240"/>
       </w:pPr>
-      <w:bookmarkStart w:id="2" w:name="_Toc88492472"/>
+      <w:bookmarkStart w:id="4" w:name="_Toc88918592"/>
       <w:r>
         <w:t>Objetivo:</w:t>
       </w:r>
-      <w:bookmarkEnd w:id="2"/>
+      <w:bookmarkEnd w:id="4"/>
       <w:r>
         <w:t xml:space="preserve"> </w:t>
       </w:r>
@@ -1410,25 +3231,7 @@
         <w:jc w:val="both"/>
       </w:pPr>
       <w:r>
-        <w:t xml:space="preserve">El presente documento posee brindar un conjunto de estándares y normativas </w:t>
-      </w:r>
-      <w:r>
-        <w:t xml:space="preserve">establecidas para la </w:t>
-      </w:r>
-      <w:r>
-        <w:t>mejora</w:t>
-      </w:r>
-      <w:r>
-        <w:t xml:space="preserve"> </w:t>
-      </w:r>
-      <w:r>
-        <w:t>con respecto a</w:t>
-      </w:r>
-      <w:r>
-        <w:t xml:space="preserve"> la experiencia y satisfacción de los usuarios en el uso de</w:t>
-      </w:r>
-      <w:r>
-        <w:t>l sistema informático Parking Soft. Dichas directrices se encuentran basadas de acuerdo con los requisitos establecidos por la empresa “El Corralón”, al igual que estas mismas fueron especificadas en las historias de usuario para la construcción del sistema.</w:t>
+        <w:t>El presente documento posee brindar un conjunto de estándares y normativas establecidas para la mejora con respecto a la experiencia y satisfacción de los usuarios en el uso del sistema informático Parking Soft. Dichas directrices se encuentran basadas de acuerdo con los requisitos establecidos por la empresa “El Corralón”, al igual que estas mismas fueron especificadas en las historias de usuario para la construcción del sistema.</w:t>
       </w:r>
     </w:p>
     <w:p>
@@ -1436,11 +3239,11 @@
         <w:pStyle w:val="Ttulo2"/>
         <w:spacing w:after="240"/>
       </w:pPr>
-      <w:bookmarkStart w:id="3" w:name="_Toc88492473"/>
+      <w:bookmarkStart w:id="5" w:name="_Toc88918593"/>
       <w:r>
         <w:t>Alcance:</w:t>
       </w:r>
-      <w:bookmarkEnd w:id="3"/>
+      <w:bookmarkEnd w:id="5"/>
     </w:p>
     <w:p>
       <w:pPr>
@@ -1449,40 +3252,7 @@
         <w:jc w:val="both"/>
       </w:pPr>
       <w:r>
-        <w:t xml:space="preserve">La presente guía ofrece una serie de directivas que se deberán </w:t>
-      </w:r>
-      <w:r>
-        <w:t>ser consideradas</w:t>
-      </w:r>
-      <w:r>
-        <w:t xml:space="preserve"> durante el proceso de desarrollo de </w:t>
-      </w:r>
-      <w:r>
-        <w:t>sistema informático Parking Soft</w:t>
-      </w:r>
-      <w:r>
-        <w:t xml:space="preserve">. Esto, con el objetivo de medir el grado </w:t>
-      </w:r>
-      <w:r>
-        <w:t xml:space="preserve">de usabilidad </w:t>
-      </w:r>
-      <w:r>
-        <w:t xml:space="preserve">para lograr </w:t>
-      </w:r>
-      <w:r>
-        <w:t>los</w:t>
-      </w:r>
-      <w:r>
-        <w:t xml:space="preserve"> propósitos</w:t>
-      </w:r>
-      <w:r>
-        <w:t xml:space="preserve"> establecidos con el cliente</w:t>
-      </w:r>
-      <w:r>
-        <w:t xml:space="preserve"> con eficacia, eficiencia y satisfacción</w:t>
-      </w:r>
-      <w:r>
-        <w:t>.</w:t>
+        <w:t>La presente guía ofrece una serie de directivas que se deberán ser consideradas durante el proceso de desarrollo de sistema informático Parking Soft. Esto, con el objetivo de medir el grado de usabilidad para lograr los propósitos establecidos con el cliente con eficacia, eficiencia y satisfacción.</w:t>
       </w:r>
     </w:p>
     <w:p>
@@ -1490,11 +3260,11 @@
         <w:pStyle w:val="Ttulo2"/>
         <w:spacing w:after="240"/>
       </w:pPr>
-      <w:bookmarkStart w:id="4" w:name="_Toc88492474"/>
+      <w:bookmarkStart w:id="6" w:name="_Toc88918594"/>
       <w:r>
         <w:t>Control de versiones:</w:t>
       </w:r>
-      <w:bookmarkEnd w:id="4"/>
+      <w:bookmarkEnd w:id="6"/>
     </w:p>
     <w:tbl>
       <w:tblPr>
@@ -1789,7 +3559,13 @@
               <w:rPr>
                 <w:rFonts w:ascii="Arial" w:hAnsi="Arial" w:cs="Arial"/>
               </w:rPr>
-              <w:t>Adjunción de interfaces</w:t>
+              <w:t xml:space="preserve">Adjunción de </w:t>
+            </w:r>
+            <w:r>
+              <w:rPr>
+                <w:rFonts w:ascii="Arial" w:hAnsi="Arial" w:cs="Arial"/>
+              </w:rPr>
+              <w:t>imágenes con respecto a estilos</w:t>
             </w:r>
           </w:p>
         </w:tc>
@@ -1947,10 +3723,104 @@
           </w:p>
         </w:tc>
       </w:tr>
+      <w:tr>
+        <w:trPr>
+          <w:trHeight w:val="282"/>
+        </w:trPr>
+        <w:tc>
+          <w:tcPr>
+            <w:tcW w:w="1701" w:type="dxa"/>
+            <w:vAlign w:val="center"/>
+          </w:tcPr>
+          <w:p>
+            <w:pPr>
+              <w:spacing w:before="240" w:after="240"/>
+              <w:jc w:val="center"/>
+              <w:rPr>
+                <w:rFonts w:ascii="Arial" w:hAnsi="Arial" w:cs="Arial"/>
+              </w:rPr>
+            </w:pPr>
+            <w:r>
+              <w:rPr>
+                <w:rFonts w:ascii="Arial" w:hAnsi="Arial" w:cs="Arial"/>
+              </w:rPr>
+              <w:t>2.0</w:t>
+            </w:r>
+          </w:p>
+        </w:tc>
+        <w:tc>
+          <w:tcPr>
+            <w:tcW w:w="2917" w:type="dxa"/>
+            <w:vAlign w:val="center"/>
+          </w:tcPr>
+          <w:p>
+            <w:pPr>
+              <w:spacing w:before="240" w:after="240"/>
+              <w:jc w:val="center"/>
+              <w:rPr>
+                <w:rFonts w:ascii="Arial" w:hAnsi="Arial" w:cs="Arial"/>
+              </w:rPr>
+            </w:pPr>
+            <w:r>
+              <w:rPr>
+                <w:rFonts w:ascii="Arial" w:hAnsi="Arial" w:cs="Arial"/>
+              </w:rPr>
+              <w:t>Adjunción de interfaces</w:t>
+            </w:r>
+          </w:p>
+        </w:tc>
+        <w:tc>
+          <w:tcPr>
+            <w:tcW w:w="1559" w:type="dxa"/>
+            <w:vAlign w:val="center"/>
+          </w:tcPr>
+          <w:p>
+            <w:pPr>
+              <w:spacing w:before="240" w:after="240"/>
+              <w:jc w:val="center"/>
+              <w:rPr>
+                <w:rFonts w:ascii="Arial" w:hAnsi="Arial" w:cs="Arial"/>
+              </w:rPr>
+            </w:pPr>
+            <w:r>
+              <w:rPr>
+                <w:rFonts w:ascii="Arial" w:hAnsi="Arial" w:cs="Arial"/>
+              </w:rPr>
+              <w:t>26/11/21</w:t>
+            </w:r>
+          </w:p>
+        </w:tc>
+        <w:tc>
+          <w:tcPr>
+            <w:tcW w:w="2303" w:type="dxa"/>
+            <w:vAlign w:val="center"/>
+          </w:tcPr>
+          <w:p>
+            <w:pPr>
+              <w:spacing w:before="240" w:after="240"/>
+              <w:jc w:val="center"/>
+              <w:rPr>
+                <w:rFonts w:ascii="Arial" w:hAnsi="Arial" w:cs="Arial"/>
+              </w:rPr>
+            </w:pPr>
+            <w:r>
+              <w:rPr>
+                <w:rFonts w:ascii="Arial" w:hAnsi="Arial" w:cs="Arial"/>
+              </w:rPr>
+              <w:t xml:space="preserve">Nicole </w:t>
+            </w:r>
+            <w:proofErr w:type="spellStart"/>
+            <w:r>
+              <w:rPr>
+                <w:rFonts w:ascii="Arial" w:hAnsi="Arial" w:cs="Arial"/>
+              </w:rPr>
+              <w:t>Tumi</w:t>
+            </w:r>
+            <w:proofErr w:type="spellEnd"/>
+          </w:p>
+        </w:tc>
+      </w:tr>
     </w:tbl>
-    <w:p>
-      <w:bookmarkStart w:id="5" w:name="_Toc88492475"/>
-    </w:p>
     <w:p/>
     <w:p/>
     <w:p/>
@@ -1966,22 +3836,994 @@
         <w:pStyle w:val="Ttulo1"/>
         <w:spacing w:after="240"/>
       </w:pPr>
+      <w:bookmarkStart w:id="7" w:name="_Toc88918595"/>
       <w:r>
         <w:lastRenderedPageBreak/>
         <w:t>Diseño de interfaz de usuario</w:t>
       </w:r>
-      <w:bookmarkEnd w:id="5"/>
+      <w:bookmarkEnd w:id="7"/>
+    </w:p>
+    <w:p>
+      <w:pPr>
+        <w:pStyle w:val="Ttulo2"/>
+      </w:pPr>
+      <w:bookmarkStart w:id="8" w:name="_Toc88918596"/>
+      <w:r>
+        <w:t>Estructura de interfaz</w:t>
+      </w:r>
+      <w:bookmarkEnd w:id="8"/>
+    </w:p>
+    <w:p>
+      <w:pPr>
+        <w:pStyle w:val="Ttulo3"/>
+        <w:spacing w:before="0"/>
+      </w:pPr>
+      <w:bookmarkStart w:id="9" w:name="_Toc88918597"/>
+      <w:r>
+        <w:t>Interfaces generales</w:t>
+      </w:r>
+      <w:bookmarkEnd w:id="9"/>
+    </w:p>
+    <w:p>
+      <w:pPr>
+        <w:ind w:left="708"/>
+        <w:jc w:val="both"/>
+      </w:pPr>
+      <w:r>
+        <w:t>Parking Soft al tratarse de u</w:t>
+      </w:r>
+      <w:r>
+        <w:t xml:space="preserve">n sistema de gestión de lugares de estacionamiento para autos y </w:t>
+      </w:r>
+      <w:r>
+        <w:t>de acuerdo con</w:t>
+      </w:r>
+      <w:r>
+        <w:t xml:space="preserve"> los requerimientos establecidos por la empresa “El Corralón”, se establece que el sistema deberá tener módulos de acceso para empleados, al igual que los administradores que puedan monitorear el sistema. </w:t>
+      </w:r>
+      <w:r>
+        <w:t>Bajo esta consideración, la principal interfaz deberá permitir a un usuario elegir el tipo de acceso al sistema; de esta forma, para cumplir con lo anterior se esquematiza dicha interfaz de la siguiente forma:</w:t>
+      </w:r>
+    </w:p>
+    <w:p>
+      <w:pPr>
+        <w:keepNext/>
+        <w:jc w:val="center"/>
+      </w:pPr>
+      <w:r>
+        <w:rPr>
+          <w:noProof/>
+        </w:rPr>
+        <w:drawing>
+          <wp:inline distT="0" distB="0" distL="0" distR="0" wp14:anchorId="6C8224CE" wp14:editId="38963537">
+            <wp:extent cx="4821892" cy="2881001"/>
+            <wp:effectExtent l="19050" t="19050" r="17145" b="14605"/>
+            <wp:docPr id="13" name="Imagen 13" descr="Interfaz de usuario gráfica&#10;&#10;Descripción generada automáticamente"/>
+            <wp:cNvGraphicFramePr>
+              <a:graphicFrameLocks xmlns:a="http://schemas.openxmlformats.org/drawingml/2006/main" noChangeAspect="1"/>
+            </wp:cNvGraphicFramePr>
+            <a:graphic xmlns:a="http://schemas.openxmlformats.org/drawingml/2006/main">
+              <a:graphicData uri="http://schemas.openxmlformats.org/drawingml/2006/picture">
+                <pic:pic xmlns:pic="http://schemas.openxmlformats.org/drawingml/2006/picture">
+                  <pic:nvPicPr>
+                    <pic:cNvPr id="13" name="Imagen 13" descr="Interfaz de usuario gráfica&#10;&#10;Descripción generada automáticamente"/>
+                    <pic:cNvPicPr/>
+                  </pic:nvPicPr>
+                  <pic:blipFill>
+                    <a:blip r:embed="rId10"/>
+                    <a:stretch>
+                      <a:fillRect/>
+                    </a:stretch>
+                  </pic:blipFill>
+                  <pic:spPr>
+                    <a:xfrm>
+                      <a:off x="0" y="0"/>
+                      <a:ext cx="4886353" cy="2919515"/>
+                    </a:xfrm>
+                    <a:prstGeom prst="rect">
+                      <a:avLst/>
+                    </a:prstGeom>
+                    <a:ln>
+                      <a:solidFill>
+                        <a:schemeClr val="bg1">
+                          <a:lumMod val="50000"/>
+                        </a:schemeClr>
+                      </a:solidFill>
+                    </a:ln>
+                  </pic:spPr>
+                </pic:pic>
+              </a:graphicData>
+            </a:graphic>
+          </wp:inline>
+        </w:drawing>
+      </w:r>
+    </w:p>
+    <w:p>
+      <w:pPr>
+        <w:pStyle w:val="Descripcin"/>
+        <w:jc w:val="center"/>
+      </w:pPr>
+      <w:bookmarkStart w:id="10" w:name="_Toc88918203"/>
+      <w:r>
+        <w:t xml:space="preserve">Esquema </w:t>
+      </w:r>
+      <w:r>
+        <w:fldChar w:fldCharType="begin"/>
+      </w:r>
+      <w:r>
+        <w:instrText xml:space="preserve"> SEQ Esquema \* ARABIC </w:instrText>
+      </w:r>
+      <w:r>
+        <w:fldChar w:fldCharType="separate"/>
+      </w:r>
+      <w:r>
+        <w:rPr>
+          <w:noProof/>
+        </w:rPr>
+        <w:t>1</w:t>
+      </w:r>
+      <w:r>
+        <w:fldChar w:fldCharType="end"/>
+      </w:r>
+      <w:r>
+        <w:t>: Interfaz principal del sistema</w:t>
+      </w:r>
+      <w:bookmarkEnd w:id="10"/>
+    </w:p>
+    <w:p>
+      <w:pPr>
+        <w:ind w:left="708"/>
+        <w:jc w:val="both"/>
+      </w:pPr>
+      <w:r>
+        <w:t>De igual forma, para que ambos tipos de usuario puedan acceder al sistema, se utilizará como guía el siguiente esquema de ingreso:</w:t>
+      </w:r>
+    </w:p>
+    <w:p>
+      <w:pPr>
+        <w:jc w:val="center"/>
+      </w:pPr>
+      <w:r>
+        <w:rPr>
+          <w:noProof/>
+        </w:rPr>
+        <w:drawing>
+          <wp:inline distT="0" distB="0" distL="0" distR="0" wp14:anchorId="119D0B61" wp14:editId="7003D1F3">
+            <wp:extent cx="4821891" cy="2839037"/>
+            <wp:effectExtent l="19050" t="19050" r="17145" b="19050"/>
+            <wp:docPr id="14" name="Imagen 14" descr="Interfaz de usuario gráfica&#10;&#10;Descripción generada automáticamente"/>
+            <wp:cNvGraphicFramePr>
+              <a:graphicFrameLocks xmlns:a="http://schemas.openxmlformats.org/drawingml/2006/main" noChangeAspect="1"/>
+            </wp:cNvGraphicFramePr>
+            <a:graphic xmlns:a="http://schemas.openxmlformats.org/drawingml/2006/main">
+              <a:graphicData uri="http://schemas.openxmlformats.org/drawingml/2006/picture">
+                <pic:pic xmlns:pic="http://schemas.openxmlformats.org/drawingml/2006/picture">
+                  <pic:nvPicPr>
+                    <pic:cNvPr id="14" name="Imagen 14" descr="Interfaz de usuario gráfica&#10;&#10;Descripción generada automáticamente"/>
+                    <pic:cNvPicPr/>
+                  </pic:nvPicPr>
+                  <pic:blipFill rotWithShape="1">
+                    <a:blip r:embed="rId11"/>
+                    <a:srcRect t="1786"/>
+                    <a:stretch/>
+                  </pic:blipFill>
+                  <pic:spPr bwMode="auto">
+                    <a:xfrm>
+                      <a:off x="0" y="0"/>
+                      <a:ext cx="4848546" cy="2854731"/>
+                    </a:xfrm>
+                    <a:prstGeom prst="rect">
+                      <a:avLst/>
+                    </a:prstGeom>
+                    <a:ln w="9525" cap="flat" cmpd="sng" algn="ctr">
+                      <a:solidFill>
+                        <a:sysClr val="window" lastClr="FFFFFF">
+                          <a:lumMod val="50000"/>
+                        </a:sysClr>
+                      </a:solidFill>
+                      <a:prstDash val="solid"/>
+                      <a:round/>
+                      <a:headEnd type="none" w="med" len="med"/>
+                      <a:tailEnd type="none" w="med" len="med"/>
+                      <a:extLst>
+                        <a:ext uri="{C807C97D-BFC1-408E-A445-0C87EB9F89A2}">
+                          <ask:lineSketchStyleProps xmlns:ask="http://schemas.microsoft.com/office/drawing/2018/sketchyshapes" sd="0">
+                            <a:custGeom>
+                              <a:avLst/>
+                              <a:gdLst/>
+                              <a:ahLst/>
+                              <a:cxnLst/>
+                              <a:rect l="0" t="0" r="0" b="0"/>
+                              <a:pathLst/>
+                            </a:custGeom>
+                            <ask:type/>
+                          </ask:lineSketchStyleProps>
+                        </a:ext>
+                      </a:extLst>
+                    </a:ln>
+                    <a:extLst>
+                      <a:ext uri="{53640926-AAD7-44D8-BBD7-CCE9431645EC}">
+                        <a14:shadowObscured xmlns:a14="http://schemas.microsoft.com/office/drawing/2010/main"/>
+                      </a:ext>
+                    </a:extLst>
+                  </pic:spPr>
+                </pic:pic>
+              </a:graphicData>
+            </a:graphic>
+          </wp:inline>
+        </w:drawing>
+      </w:r>
+    </w:p>
+    <w:p>
+      <w:pPr>
+        <w:pStyle w:val="Descripcin"/>
+        <w:jc w:val="center"/>
+      </w:pPr>
+      <w:bookmarkStart w:id="11" w:name="_Toc88918204"/>
+      <w:r>
+        <w:t xml:space="preserve">Esquema </w:t>
+      </w:r>
+      <w:r>
+        <w:fldChar w:fldCharType="begin"/>
+      </w:r>
+      <w:r>
+        <w:instrText xml:space="preserve"> SEQ Esquema \* ARABIC </w:instrText>
+      </w:r>
+      <w:r>
+        <w:fldChar w:fldCharType="separate"/>
+      </w:r>
+      <w:r>
+        <w:rPr>
+          <w:noProof/>
+        </w:rPr>
+        <w:t>2</w:t>
+      </w:r>
+      <w:r>
+        <w:fldChar w:fldCharType="end"/>
+      </w:r>
+      <w:r>
+        <w:t>:</w:t>
+      </w:r>
+      <w:r>
+        <w:t xml:space="preserve"> I</w:t>
+      </w:r>
+      <w:r>
+        <w:t>nterfaz de acceso al sistema para administrador como empleado</w:t>
+      </w:r>
+      <w:bookmarkEnd w:id="11"/>
+    </w:p>
+    <w:p>
+      <w:pPr>
+        <w:pStyle w:val="Ttulo3"/>
+      </w:pPr>
+      <w:bookmarkStart w:id="12" w:name="_Toc88918598"/>
+      <w:r>
+        <w:lastRenderedPageBreak/>
+        <w:t>Interfaces del módulo administrador</w:t>
+      </w:r>
+      <w:bookmarkEnd w:id="12"/>
+    </w:p>
+    <w:p>
+      <w:pPr>
+        <w:ind w:left="708"/>
+      </w:pPr>
+      <w:r>
+        <w:t>El usuario de tipo administrador al acceder tendrá a su disposición las funcionalidades que el sistema le otorga. Para esto, se esquematiza una interfaz que pueda satisfacer con lo anterior de la siguiente forma:</w:t>
+      </w:r>
+    </w:p>
+    <w:p>
+      <w:pPr>
+        <w:keepNext/>
+        <w:jc w:val="center"/>
+      </w:pPr>
+      <w:r>
+        <w:rPr>
+          <w:noProof/>
+        </w:rPr>
+        <w:drawing>
+          <wp:inline distT="0" distB="0" distL="0" distR="0" wp14:anchorId="7C0598B6" wp14:editId="22FBF314">
+            <wp:extent cx="5400040" cy="3200400"/>
+            <wp:effectExtent l="19050" t="19050" r="10160" b="19050"/>
+            <wp:docPr id="15" name="Imagen 15" descr="Imagen que contiene Interfaz de usuario gráfica&#10;&#10;Descripción generada automáticamente"/>
+            <wp:cNvGraphicFramePr>
+              <a:graphicFrameLocks xmlns:a="http://schemas.openxmlformats.org/drawingml/2006/main" noChangeAspect="1"/>
+            </wp:cNvGraphicFramePr>
+            <a:graphic xmlns:a="http://schemas.openxmlformats.org/drawingml/2006/main">
+              <a:graphicData uri="http://schemas.openxmlformats.org/drawingml/2006/picture">
+                <pic:pic xmlns:pic="http://schemas.openxmlformats.org/drawingml/2006/picture">
+                  <pic:nvPicPr>
+                    <pic:cNvPr id="15" name="Imagen 15" descr="Imagen que contiene Interfaz de usuario gráfica&#10;&#10;Descripción generada automáticamente"/>
+                    <pic:cNvPicPr/>
+                  </pic:nvPicPr>
+                  <pic:blipFill>
+                    <a:blip r:embed="rId12"/>
+                    <a:stretch>
+                      <a:fillRect/>
+                    </a:stretch>
+                  </pic:blipFill>
+                  <pic:spPr>
+                    <a:xfrm>
+                      <a:off x="0" y="0"/>
+                      <a:ext cx="5400040" cy="3200400"/>
+                    </a:xfrm>
+                    <a:prstGeom prst="rect">
+                      <a:avLst/>
+                    </a:prstGeom>
+                    <a:ln>
+                      <a:solidFill>
+                        <a:schemeClr val="bg1">
+                          <a:lumMod val="50000"/>
+                        </a:schemeClr>
+                      </a:solidFill>
+                    </a:ln>
+                  </pic:spPr>
+                </pic:pic>
+              </a:graphicData>
+            </a:graphic>
+          </wp:inline>
+        </w:drawing>
+      </w:r>
+    </w:p>
+    <w:p>
+      <w:pPr>
+        <w:pStyle w:val="Descripcin"/>
+        <w:jc w:val="center"/>
+      </w:pPr>
+      <w:bookmarkStart w:id="13" w:name="_Toc88918205"/>
+      <w:r>
+        <w:t xml:space="preserve">Esquema </w:t>
+      </w:r>
+      <w:r>
+        <w:fldChar w:fldCharType="begin"/>
+      </w:r>
+      <w:r>
+        <w:instrText xml:space="preserve"> SEQ Esquema \* ARABIC </w:instrText>
+      </w:r>
+      <w:r>
+        <w:fldChar w:fldCharType="separate"/>
+      </w:r>
+      <w:r>
+        <w:rPr>
+          <w:noProof/>
+        </w:rPr>
+        <w:t>3</w:t>
+      </w:r>
+      <w:r>
+        <w:fldChar w:fldCharType="end"/>
+      </w:r>
+      <w:r>
+        <w:t>: Interfaz principal de acceso para usuario de tipo administrador</w:t>
+      </w:r>
+      <w:bookmarkEnd w:id="13"/>
+    </w:p>
+    <w:p>
+      <w:pPr>
+        <w:ind w:left="708"/>
+      </w:pPr>
+      <w:r>
+        <w:t xml:space="preserve">De acuerdo con los requisitos establecidos por </w:t>
+      </w:r>
+      <w:r>
+        <w:t>la empresa, un administrador podrá registrar a los empleados que brinden el servicio de atención. Para lo previo, se deberá esquematizar una interfaz que permita ingresar los datos del empleado; de esta forma, se establece el siguiente esquema:</w:t>
+      </w:r>
+    </w:p>
+    <w:p>
+      <w:pPr>
+        <w:keepNext/>
+      </w:pPr>
+      <w:r>
+        <w:rPr>
+          <w:noProof/>
+        </w:rPr>
+        <w:drawing>
+          <wp:inline distT="0" distB="0" distL="0" distR="0" wp14:anchorId="1E72728C" wp14:editId="08DDB676">
+            <wp:extent cx="5400040" cy="3190875"/>
+            <wp:effectExtent l="19050" t="19050" r="10160" b="28575"/>
+            <wp:docPr id="17" name="Imagen 17" descr="Interfaz de usuario gráfica, Aplicación, PowerPoint&#10;&#10;Descripción generada automáticamente"/>
+            <wp:cNvGraphicFramePr>
+              <a:graphicFrameLocks xmlns:a="http://schemas.openxmlformats.org/drawingml/2006/main" noChangeAspect="1"/>
+            </wp:cNvGraphicFramePr>
+            <a:graphic xmlns:a="http://schemas.openxmlformats.org/drawingml/2006/main">
+              <a:graphicData uri="http://schemas.openxmlformats.org/drawingml/2006/picture">
+                <pic:pic xmlns:pic="http://schemas.openxmlformats.org/drawingml/2006/picture">
+                  <pic:nvPicPr>
+                    <pic:cNvPr id="17" name="Imagen 17" descr="Interfaz de usuario gráfica, Aplicación, PowerPoint&#10;&#10;Descripción generada automáticamente"/>
+                    <pic:cNvPicPr/>
+                  </pic:nvPicPr>
+                  <pic:blipFill>
+                    <a:blip r:embed="rId13"/>
+                    <a:stretch>
+                      <a:fillRect/>
+                    </a:stretch>
+                  </pic:blipFill>
+                  <pic:spPr>
+                    <a:xfrm>
+                      <a:off x="0" y="0"/>
+                      <a:ext cx="5400040" cy="3190875"/>
+                    </a:xfrm>
+                    <a:prstGeom prst="rect">
+                      <a:avLst/>
+                    </a:prstGeom>
+                    <a:ln>
+                      <a:solidFill>
+                        <a:schemeClr val="bg1">
+                          <a:lumMod val="50000"/>
+                        </a:schemeClr>
+                      </a:solidFill>
+                    </a:ln>
+                  </pic:spPr>
+                </pic:pic>
+              </a:graphicData>
+            </a:graphic>
+          </wp:inline>
+        </w:drawing>
+      </w:r>
+    </w:p>
+    <w:p>
+      <w:pPr>
+        <w:pStyle w:val="Descripcin"/>
+        <w:jc w:val="center"/>
+      </w:pPr>
+      <w:bookmarkStart w:id="14" w:name="_Toc88918206"/>
+      <w:r>
+        <w:t xml:space="preserve">Esquema </w:t>
+      </w:r>
+      <w:r>
+        <w:fldChar w:fldCharType="begin"/>
+      </w:r>
+      <w:r>
+        <w:instrText xml:space="preserve"> SEQ Esquema \* ARABIC </w:instrText>
+      </w:r>
+      <w:r>
+        <w:fldChar w:fldCharType="separate"/>
+      </w:r>
+      <w:r>
+        <w:rPr>
+          <w:noProof/>
+        </w:rPr>
+        <w:t>4</w:t>
+      </w:r>
+      <w:r>
+        <w:fldChar w:fldCharType="end"/>
+      </w:r>
+      <w:r>
+        <w:t>: Interfaz de registro de empleado</w:t>
+      </w:r>
+      <w:bookmarkEnd w:id="14"/>
+    </w:p>
+    <w:p>
+      <w:pPr>
+        <w:ind w:left="708"/>
+        <w:jc w:val="both"/>
+      </w:pPr>
+      <w:r>
+        <w:lastRenderedPageBreak/>
+        <w:t xml:space="preserve">Asimismo, dado que el administrador tendrá acceso a los registros y los datos que contemplen estos de los empleados como de los clientes, se plantea </w:t>
+      </w:r>
+      <w:r>
+        <w:t>que la visualización de datos pueda ser brindada mediante tablas. De tal forma, la interfaz de esta sección se estructuraría de la siguiente forma:</w:t>
+      </w:r>
+    </w:p>
+    <w:p>
+      <w:pPr>
+        <w:keepNext/>
+        <w:jc w:val="center"/>
+      </w:pPr>
+      <w:r>
+        <w:rPr>
+          <w:noProof/>
+        </w:rPr>
+        <w:drawing>
+          <wp:inline distT="0" distB="0" distL="0" distR="0" wp14:anchorId="12BE25BE" wp14:editId="41E8E3FD">
+            <wp:extent cx="5400040" cy="4258310"/>
+            <wp:effectExtent l="19050" t="19050" r="10160" b="27940"/>
+            <wp:docPr id="18" name="Imagen 18" descr="Interfaz de usuario gráfica&#10;&#10;Descripción generada automáticamente"/>
+            <wp:cNvGraphicFramePr>
+              <a:graphicFrameLocks xmlns:a="http://schemas.openxmlformats.org/drawingml/2006/main" noChangeAspect="1"/>
+            </wp:cNvGraphicFramePr>
+            <a:graphic xmlns:a="http://schemas.openxmlformats.org/drawingml/2006/main">
+              <a:graphicData uri="http://schemas.openxmlformats.org/drawingml/2006/picture">
+                <pic:pic xmlns:pic="http://schemas.openxmlformats.org/drawingml/2006/picture">
+                  <pic:nvPicPr>
+                    <pic:cNvPr id="18" name="Imagen 18" descr="Interfaz de usuario gráfica&#10;&#10;Descripción generada automáticamente"/>
+                    <pic:cNvPicPr/>
+                  </pic:nvPicPr>
+                  <pic:blipFill>
+                    <a:blip r:embed="rId14"/>
+                    <a:stretch>
+                      <a:fillRect/>
+                    </a:stretch>
+                  </pic:blipFill>
+                  <pic:spPr>
+                    <a:xfrm>
+                      <a:off x="0" y="0"/>
+                      <a:ext cx="5400040" cy="4258310"/>
+                    </a:xfrm>
+                    <a:prstGeom prst="rect">
+                      <a:avLst/>
+                    </a:prstGeom>
+                    <a:ln>
+                      <a:solidFill>
+                        <a:schemeClr val="bg1">
+                          <a:lumMod val="50000"/>
+                        </a:schemeClr>
+                      </a:solidFill>
+                    </a:ln>
+                  </pic:spPr>
+                </pic:pic>
+              </a:graphicData>
+            </a:graphic>
+          </wp:inline>
+        </w:drawing>
+      </w:r>
+    </w:p>
+    <w:p>
+      <w:pPr>
+        <w:pStyle w:val="Descripcin"/>
+        <w:jc w:val="center"/>
+      </w:pPr>
+      <w:bookmarkStart w:id="15" w:name="_Toc88918207"/>
+      <w:r>
+        <w:t xml:space="preserve">Esquema </w:t>
+      </w:r>
+      <w:r>
+        <w:fldChar w:fldCharType="begin"/>
+      </w:r>
+      <w:r>
+        <w:instrText xml:space="preserve"> SEQ Esquema \* ARABIC </w:instrText>
+      </w:r>
+      <w:r>
+        <w:fldChar w:fldCharType="separate"/>
+      </w:r>
+      <w:r>
+        <w:rPr>
+          <w:noProof/>
+        </w:rPr>
+        <w:t>5</w:t>
+      </w:r>
+      <w:r>
+        <w:fldChar w:fldCharType="end"/>
+      </w:r>
+      <w:r>
+        <w:t>: Interfaz de visualización de información de empleados y clientes por parte de un administrador</w:t>
+      </w:r>
+      <w:bookmarkEnd w:id="15"/>
+    </w:p>
+    <w:p>
+      <w:pPr>
+        <w:ind w:left="708"/>
+        <w:jc w:val="both"/>
+      </w:pPr>
+      <w:r>
+        <w:t xml:space="preserve">De igual forma, para acceder a ciertas secciones </w:t>
+      </w:r>
+      <w:r>
+        <w:t>de las funcionalidades dadas al administrador se presentarán dos alternativas de elección. En un caso específico, la sección de “Caja” se presentarán dos opciones, una para visualización en cuanto a los movimientos generados por día y otra para mes. Por consiguiente, para este tipo de situaciones se empleará la siguiente estructura:</w:t>
+      </w:r>
+    </w:p>
+    <w:p>
+      <w:pPr>
+        <w:keepNext/>
+        <w:jc w:val="both"/>
+      </w:pPr>
+      <w:r>
+        <w:rPr>
+          <w:noProof/>
+        </w:rPr>
+        <w:drawing>
+          <wp:inline distT="0" distB="0" distL="0" distR="0" wp14:anchorId="7DB6E7BF" wp14:editId="684A2277">
+            <wp:extent cx="5400040" cy="1807210"/>
+            <wp:effectExtent l="19050" t="19050" r="10160" b="21590"/>
+            <wp:docPr id="19" name="Imagen 19" descr="Interfaz de usuario gráfica&#10;&#10;Descripción generada automáticamente"/>
+            <wp:cNvGraphicFramePr>
+              <a:graphicFrameLocks xmlns:a="http://schemas.openxmlformats.org/drawingml/2006/main" noChangeAspect="1"/>
+            </wp:cNvGraphicFramePr>
+            <a:graphic xmlns:a="http://schemas.openxmlformats.org/drawingml/2006/main">
+              <a:graphicData uri="http://schemas.openxmlformats.org/drawingml/2006/picture">
+                <pic:pic xmlns:pic="http://schemas.openxmlformats.org/drawingml/2006/picture">
+                  <pic:nvPicPr>
+                    <pic:cNvPr id="19" name="Imagen 19" descr="Interfaz de usuario gráfica&#10;&#10;Descripción generada automáticamente"/>
+                    <pic:cNvPicPr/>
+                  </pic:nvPicPr>
+                  <pic:blipFill>
+                    <a:blip r:embed="rId15"/>
+                    <a:stretch>
+                      <a:fillRect/>
+                    </a:stretch>
+                  </pic:blipFill>
+                  <pic:spPr>
+                    <a:xfrm>
+                      <a:off x="0" y="0"/>
+                      <a:ext cx="5400040" cy="1807210"/>
+                    </a:xfrm>
+                    <a:prstGeom prst="rect">
+                      <a:avLst/>
+                    </a:prstGeom>
+                    <a:ln>
+                      <a:solidFill>
+                        <a:schemeClr val="bg1">
+                          <a:lumMod val="50000"/>
+                        </a:schemeClr>
+                      </a:solidFill>
+                    </a:ln>
+                  </pic:spPr>
+                </pic:pic>
+              </a:graphicData>
+            </a:graphic>
+          </wp:inline>
+        </w:drawing>
+      </w:r>
+    </w:p>
+    <w:p>
+      <w:pPr>
+        <w:pStyle w:val="Descripcin"/>
+        <w:jc w:val="center"/>
+      </w:pPr>
+      <w:bookmarkStart w:id="16" w:name="_Toc88918208"/>
+      <w:r>
+        <w:t xml:space="preserve">Esquema </w:t>
+      </w:r>
+      <w:r>
+        <w:fldChar w:fldCharType="begin"/>
+      </w:r>
+      <w:r>
+        <w:instrText xml:space="preserve"> SEQ Esquema \* ARABIC </w:instrText>
+      </w:r>
+      <w:r>
+        <w:fldChar w:fldCharType="separate"/>
+      </w:r>
+      <w:r>
+        <w:rPr>
+          <w:noProof/>
+        </w:rPr>
+        <w:t>6</w:t>
+      </w:r>
+      <w:r>
+        <w:fldChar w:fldCharType="end"/>
+      </w:r>
+      <w:r>
+        <w:t xml:space="preserve">: Interfaz </w:t>
+      </w:r>
+      <w:r>
+        <w:t>para acceso de secciones de funcionalidades</w:t>
+      </w:r>
+      <w:bookmarkEnd w:id="16"/>
+    </w:p>
+    <w:p>
+      <w:pPr>
+        <w:ind w:left="708"/>
+        <w:jc w:val="both"/>
+      </w:pPr>
+      <w:r>
+        <w:lastRenderedPageBreak/>
+        <w:t xml:space="preserve">Continuando con el manejo de caja, para la funcionalidad de visualización de reporte de caja, se tendrá un tipo de estructuración de datos similar al que las interfaces de registro de empleados y clientes. </w:t>
+      </w:r>
+      <w:r>
+        <w:t>Este tipo de estructura será aplicado tanto para obtener un informe de tipo diario o mensual.</w:t>
+      </w:r>
+    </w:p>
+    <w:p>
+      <w:pPr>
+        <w:keepNext/>
+        <w:jc w:val="center"/>
+      </w:pPr>
+      <w:r>
+        <w:rPr>
+          <w:noProof/>
+        </w:rPr>
+        <w:drawing>
+          <wp:inline distT="0" distB="0" distL="0" distR="0" wp14:anchorId="4AAE4172" wp14:editId="7772065A">
+            <wp:extent cx="5400040" cy="2189480"/>
+            <wp:effectExtent l="19050" t="19050" r="10160" b="20320"/>
+            <wp:docPr id="21" name="Imagen 21" descr="Tabla&#10;&#10;Descripción generada automáticamente"/>
+            <wp:cNvGraphicFramePr>
+              <a:graphicFrameLocks xmlns:a="http://schemas.openxmlformats.org/drawingml/2006/main" noChangeAspect="1"/>
+            </wp:cNvGraphicFramePr>
+            <a:graphic xmlns:a="http://schemas.openxmlformats.org/drawingml/2006/main">
+              <a:graphicData uri="http://schemas.openxmlformats.org/drawingml/2006/picture">
+                <pic:pic xmlns:pic="http://schemas.openxmlformats.org/drawingml/2006/picture">
+                  <pic:nvPicPr>
+                    <pic:cNvPr id="21" name="Imagen 21" descr="Tabla&#10;&#10;Descripción generada automáticamente"/>
+                    <pic:cNvPicPr/>
+                  </pic:nvPicPr>
+                  <pic:blipFill>
+                    <a:blip r:embed="rId16"/>
+                    <a:stretch>
+                      <a:fillRect/>
+                    </a:stretch>
+                  </pic:blipFill>
+                  <pic:spPr>
+                    <a:xfrm>
+                      <a:off x="0" y="0"/>
+                      <a:ext cx="5400040" cy="2189480"/>
+                    </a:xfrm>
+                    <a:prstGeom prst="rect">
+                      <a:avLst/>
+                    </a:prstGeom>
+                    <a:ln>
+                      <a:solidFill>
+                        <a:schemeClr val="bg1">
+                          <a:lumMod val="50000"/>
+                        </a:schemeClr>
+                      </a:solidFill>
+                    </a:ln>
+                  </pic:spPr>
+                </pic:pic>
+              </a:graphicData>
+            </a:graphic>
+          </wp:inline>
+        </w:drawing>
+      </w:r>
+    </w:p>
+    <w:p>
+      <w:pPr>
+        <w:pStyle w:val="Descripcin"/>
+        <w:jc w:val="center"/>
+      </w:pPr>
+      <w:bookmarkStart w:id="17" w:name="_Toc88918209"/>
+      <w:r>
+        <w:t xml:space="preserve">Esquema </w:t>
+      </w:r>
+      <w:r>
+        <w:fldChar w:fldCharType="begin"/>
+      </w:r>
+      <w:r>
+        <w:instrText xml:space="preserve"> SEQ Esquema \* ARABIC </w:instrText>
+      </w:r>
+      <w:r>
+        <w:fldChar w:fldCharType="separate"/>
+      </w:r>
+      <w:r>
+        <w:rPr>
+          <w:noProof/>
+        </w:rPr>
+        <w:t>7</w:t>
+      </w:r>
+      <w:r>
+        <w:fldChar w:fldCharType="end"/>
+      </w:r>
+      <w:r>
+        <w:t xml:space="preserve">: Interfaz de </w:t>
+      </w:r>
+      <w:r>
+        <w:t>visualización de reporte de caja</w:t>
+      </w:r>
+      <w:bookmarkEnd w:id="17"/>
+    </w:p>
+    <w:p>
+      <w:pPr>
+        <w:pStyle w:val="Ttulo3"/>
+      </w:pPr>
+      <w:bookmarkStart w:id="18" w:name="_Toc88918599"/>
+      <w:r>
+        <w:t>Interfaces del módulo empleado</w:t>
+      </w:r>
+      <w:bookmarkEnd w:id="18"/>
+    </w:p>
+    <w:p>
+      <w:pPr>
+        <w:ind w:left="708"/>
+        <w:jc w:val="both"/>
+      </w:pPr>
+      <w:r>
+        <w:t>Al igual que en el módulo administrador, para el acceso de un usuario de tipo empleado</w:t>
+      </w:r>
+      <w:r>
+        <w:t xml:space="preserve"> a las funcionalidades permitidas por el sistema, este tendrá una interfaz que a mediante la selección de botones podrá acceder a ellas. Dicha idea, se plasma en la siguiente estructura:</w:t>
+      </w:r>
+    </w:p>
+    <w:p>
+      <w:pPr>
+        <w:keepNext/>
+      </w:pPr>
+      <w:r>
+        <w:rPr>
+          <w:noProof/>
+        </w:rPr>
+        <w:drawing>
+          <wp:inline distT="0" distB="0" distL="0" distR="0" wp14:anchorId="3A90EB0A" wp14:editId="51AB400F">
+            <wp:extent cx="5400040" cy="3162300"/>
+            <wp:effectExtent l="19050" t="19050" r="10160" b="19050"/>
+            <wp:docPr id="22" name="Imagen 22" descr="Interfaz de usuario gráfica&#10;&#10;Descripción generada automáticamente"/>
+            <wp:cNvGraphicFramePr>
+              <a:graphicFrameLocks xmlns:a="http://schemas.openxmlformats.org/drawingml/2006/main" noChangeAspect="1"/>
+            </wp:cNvGraphicFramePr>
+            <a:graphic xmlns:a="http://schemas.openxmlformats.org/drawingml/2006/main">
+              <a:graphicData uri="http://schemas.openxmlformats.org/drawingml/2006/picture">
+                <pic:pic xmlns:pic="http://schemas.openxmlformats.org/drawingml/2006/picture">
+                  <pic:nvPicPr>
+                    <pic:cNvPr id="22" name="Imagen 22" descr="Interfaz de usuario gráfica&#10;&#10;Descripción generada automáticamente"/>
+                    <pic:cNvPicPr/>
+                  </pic:nvPicPr>
+                  <pic:blipFill>
+                    <a:blip r:embed="rId17"/>
+                    <a:stretch>
+                      <a:fillRect/>
+                    </a:stretch>
+                  </pic:blipFill>
+                  <pic:spPr>
+                    <a:xfrm>
+                      <a:off x="0" y="0"/>
+                      <a:ext cx="5400040" cy="3162300"/>
+                    </a:xfrm>
+                    <a:prstGeom prst="rect">
+                      <a:avLst/>
+                    </a:prstGeom>
+                    <a:ln>
+                      <a:solidFill>
+                        <a:schemeClr val="bg1">
+                          <a:lumMod val="50000"/>
+                        </a:schemeClr>
+                      </a:solidFill>
+                    </a:ln>
+                  </pic:spPr>
+                </pic:pic>
+              </a:graphicData>
+            </a:graphic>
+          </wp:inline>
+        </w:drawing>
+      </w:r>
+    </w:p>
+    <w:p>
+      <w:pPr>
+        <w:pStyle w:val="Descripcin"/>
+        <w:jc w:val="center"/>
+      </w:pPr>
+      <w:bookmarkStart w:id="19" w:name="_Toc88918210"/>
+      <w:r>
+        <w:t xml:space="preserve">Esquema </w:t>
+      </w:r>
+      <w:r>
+        <w:fldChar w:fldCharType="begin"/>
+      </w:r>
+      <w:r>
+        <w:instrText xml:space="preserve"> SEQ Esquema \* ARABIC </w:instrText>
+      </w:r>
+      <w:r>
+        <w:fldChar w:fldCharType="separate"/>
+      </w:r>
+      <w:r>
+        <w:rPr>
+          <w:noProof/>
+        </w:rPr>
+        <w:t>8</w:t>
+      </w:r>
+      <w:r>
+        <w:fldChar w:fldCharType="end"/>
+      </w:r>
+      <w:r>
+        <w:t xml:space="preserve">: </w:t>
+      </w:r>
+      <w:r>
+        <w:t xml:space="preserve">Interfaz principal de acceso para usuario de tipo </w:t>
+      </w:r>
+      <w:r>
+        <w:t>empleado</w:t>
+      </w:r>
+      <w:bookmarkEnd w:id="19"/>
+    </w:p>
+    <w:p>
+      <w:pPr>
+        <w:ind w:left="708"/>
+        <w:jc w:val="both"/>
+      </w:pPr>
+      <w:r>
+        <w:t>El presente módulo posee una de las funcionalidades más relevantes del sistema, la cual consiste en el registro de clientes al solicitar el servicio de estacionamiento</w:t>
+      </w:r>
+      <w:r>
+        <w:t xml:space="preserve"> </w:t>
+      </w:r>
+      <w:r>
+        <w:t xml:space="preserve">para sus respectivos autos. </w:t>
+      </w:r>
+      <w:r>
+        <w:t xml:space="preserve">Dicha función implica el registro de datos esenciales del cliente y su respectivo coche, también la selección de un lugar dentro del estacionamiento en su totalidad. Para cumplir con lo anterior a nivel de interfaz, se plantea dividir dicho registro </w:t>
+      </w:r>
+      <w:proofErr w:type="gramStart"/>
+      <w:r>
+        <w:lastRenderedPageBreak/>
+        <w:t>de acuerdo a</w:t>
+      </w:r>
+      <w:proofErr w:type="gramEnd"/>
+      <w:r>
+        <w:t xml:space="preserve"> secciones, las cuales serían tres: datos de cliente, datos de auto y datos de estacionamiento. Las primeras dos secciones emplearán de campos para llenado de datos por parte del empleado y la tercera de estas secciones empleará la selección de espacios disponibles en el estacionamiento. </w:t>
+      </w:r>
+    </w:p>
+    <w:p>
+      <w:pPr>
+        <w:keepNext/>
+        <w:jc w:val="center"/>
+      </w:pPr>
+      <w:r>
+        <w:rPr>
+          <w:noProof/>
+        </w:rPr>
+        <w:drawing>
+          <wp:inline distT="0" distB="0" distL="0" distR="0" wp14:anchorId="5999CD70" wp14:editId="4150EB5A">
+            <wp:extent cx="5400040" cy="3561715"/>
+            <wp:effectExtent l="19050" t="19050" r="10160" b="19685"/>
+            <wp:docPr id="23" name="Imagen 23"/>
+            <wp:cNvGraphicFramePr>
+              <a:graphicFrameLocks xmlns:a="http://schemas.openxmlformats.org/drawingml/2006/main" noChangeAspect="1"/>
+            </wp:cNvGraphicFramePr>
+            <a:graphic xmlns:a="http://schemas.openxmlformats.org/drawingml/2006/main">
+              <a:graphicData uri="http://schemas.openxmlformats.org/drawingml/2006/picture">
+                <pic:pic xmlns:pic="http://schemas.openxmlformats.org/drawingml/2006/picture">
+                  <pic:nvPicPr>
+                    <pic:cNvPr id="1" name=""/>
+                    <pic:cNvPicPr/>
+                  </pic:nvPicPr>
+                  <pic:blipFill>
+                    <a:blip r:embed="rId18"/>
+                    <a:stretch>
+                      <a:fillRect/>
+                    </a:stretch>
+                  </pic:blipFill>
+                  <pic:spPr>
+                    <a:xfrm>
+                      <a:off x="0" y="0"/>
+                      <a:ext cx="5400040" cy="3561715"/>
+                    </a:xfrm>
+                    <a:prstGeom prst="rect">
+                      <a:avLst/>
+                    </a:prstGeom>
+                    <a:ln>
+                      <a:solidFill>
+                        <a:schemeClr val="bg1">
+                          <a:lumMod val="50000"/>
+                        </a:schemeClr>
+                      </a:solidFill>
+                    </a:ln>
+                  </pic:spPr>
+                </pic:pic>
+              </a:graphicData>
+            </a:graphic>
+          </wp:inline>
+        </w:drawing>
+      </w:r>
+    </w:p>
+    <w:p>
+      <w:pPr>
+        <w:pStyle w:val="Descripcin"/>
+        <w:jc w:val="center"/>
+      </w:pPr>
+      <w:bookmarkStart w:id="20" w:name="_Toc88918211"/>
+      <w:r>
+        <w:t xml:space="preserve">Esquema </w:t>
+      </w:r>
+      <w:r>
+        <w:fldChar w:fldCharType="begin"/>
+      </w:r>
+      <w:r>
+        <w:instrText xml:space="preserve"> SEQ Esquema \* ARABIC </w:instrText>
+      </w:r>
+      <w:r>
+        <w:fldChar w:fldCharType="separate"/>
+      </w:r>
+      <w:r>
+        <w:rPr>
+          <w:noProof/>
+        </w:rPr>
+        <w:t>9</w:t>
+      </w:r>
+      <w:r>
+        <w:fldChar w:fldCharType="end"/>
+      </w:r>
+      <w:r>
+        <w:t>: interfaz de registro de cliente</w:t>
+      </w:r>
+      <w:bookmarkEnd w:id="20"/>
     </w:p>
     <w:p>
       <w:pPr>
         <w:pStyle w:val="Ttulo2"/>
         <w:spacing w:after="240"/>
       </w:pPr>
-      <w:bookmarkStart w:id="6" w:name="_Toc88492476"/>
+      <w:bookmarkStart w:id="21" w:name="_Toc88918600"/>
       <w:r>
         <w:t>Ubicación de logotipo</w:t>
       </w:r>
-      <w:bookmarkEnd w:id="6"/>
+      <w:bookmarkEnd w:id="21"/>
     </w:p>
     <w:p>
       <w:pPr>
@@ -2018,7 +4860,7 @@
                     <pic:cNvPicPr/>
                   </pic:nvPicPr>
                   <pic:blipFill>
-                    <a:blip r:embed="rId10"/>
+                    <a:blip r:embed="rId19"/>
                     <a:stretch>
                       <a:fillRect/>
                     </a:stretch>
@@ -2044,6 +4886,7 @@
         <w:pStyle w:val="Descripcin"/>
         <w:jc w:val="center"/>
       </w:pPr>
+      <w:bookmarkStart w:id="22" w:name="_Toc88918271"/>
       <w:r>
         <w:t xml:space="preserve">Ilustración </w:t>
       </w:r>
@@ -2068,6 +4911,7 @@
       <w:r>
         <w:t>: Interfaz de inicio del sistema Parking Soft</w:t>
       </w:r>
+      <w:bookmarkEnd w:id="22"/>
     </w:p>
     <w:p>
       <w:pPr>
@@ -2112,7 +4956,7 @@
                     <pic:cNvPicPr/>
                   </pic:nvPicPr>
                   <pic:blipFill>
-                    <a:blip r:embed="rId11"/>
+                    <a:blip r:embed="rId20"/>
                     <a:stretch>
                       <a:fillRect/>
                     </a:stretch>
@@ -2138,6 +4982,7 @@
         <w:pStyle w:val="Descripcin"/>
         <w:jc w:val="center"/>
       </w:pPr>
+      <w:bookmarkStart w:id="23" w:name="_Toc88918272"/>
       <w:r>
         <w:t xml:space="preserve">Ilustración </w:t>
       </w:r>
@@ -2162,18 +5007,18 @@
       <w:r>
         <w:t>: Interfaz de menú de opciones para administrador</w:t>
       </w:r>
+      <w:bookmarkEnd w:id="23"/>
     </w:p>
     <w:p>
       <w:pPr>
         <w:pStyle w:val="Ttulo2"/>
         <w:spacing w:after="240"/>
       </w:pPr>
-      <w:bookmarkStart w:id="7" w:name="_Toc88492477"/>
-      <w:r>
-        <w:lastRenderedPageBreak/>
+      <w:bookmarkStart w:id="24" w:name="_Toc88918601"/>
+      <w:r>
         <w:t>Información transmitida mediante el color</w:t>
       </w:r>
-      <w:bookmarkEnd w:id="7"/>
+      <w:bookmarkEnd w:id="24"/>
     </w:p>
     <w:p>
       <w:pPr>
@@ -2209,7 +5054,7 @@
                     <pic:cNvPicPr/>
                   </pic:nvPicPr>
                   <pic:blipFill rotWithShape="1">
-                    <a:blip r:embed="rId12"/>
+                    <a:blip r:embed="rId21"/>
                     <a:srcRect l="882" t="38842"/>
                     <a:stretch/>
                   </pic:blipFill>
@@ -2265,6 +5110,7 @@
         <w:pStyle w:val="Descripcin"/>
         <w:jc w:val="center"/>
       </w:pPr>
+      <w:bookmarkStart w:id="25" w:name="_Toc88918273"/>
       <w:r>
         <w:t xml:space="preserve">Ilustración </w:t>
       </w:r>
@@ -2289,6 +5135,7 @@
       <w:r>
         <w:t>: Paleta de colores del sistema Parking Soft</w:t>
       </w:r>
+      <w:bookmarkEnd w:id="25"/>
     </w:p>
     <w:p>
       <w:pPr>
@@ -2392,7 +5239,11 @@
         <w:t>minimalistas donde el protagonista es otro color.</w:t>
       </w:r>
       <w:r>
-        <w:t xml:space="preserve"> Dentro del sistema informático se emplearán ciertos colores fuera de la paleta de colores principal, tales como el naranja, amarillo y demás, esto con el objetivo de brindarle cierto dinamismo a las interfaces del sistema informático.</w:t>
+        <w:t xml:space="preserve"> Dentro del sistema informático se emplearán ciertos colores fuera de la paleta de colores principal, tales como el naranja, amarillo y </w:t>
+      </w:r>
+      <w:r>
+        <w:lastRenderedPageBreak/>
+        <w:t>demás, esto con el objetivo de brindarle cierto dinamismo a las interfaces del sistema informático.</w:t>
       </w:r>
     </w:p>
     <w:p>
@@ -2400,11 +5251,11 @@
         <w:pStyle w:val="Ttulo2"/>
         <w:spacing w:after="240"/>
       </w:pPr>
-      <w:bookmarkStart w:id="8" w:name="_Toc88492478"/>
+      <w:bookmarkStart w:id="26" w:name="_Toc88918602"/>
       <w:r>
         <w:t>Fuentes tipográficas</w:t>
       </w:r>
-      <w:bookmarkEnd w:id="8"/>
+      <w:bookmarkEnd w:id="26"/>
     </w:p>
     <w:p>
       <w:pPr>
@@ -2434,25 +5285,25 @@
         <w:pStyle w:val="Ttulo1"/>
         <w:spacing w:after="240"/>
       </w:pPr>
-      <w:bookmarkStart w:id="9" w:name="_Toc88492479"/>
+      <w:bookmarkStart w:id="27" w:name="_Toc88918603"/>
       <w:r>
         <w:t xml:space="preserve">Diseño de </w:t>
       </w:r>
       <w:r>
         <w:t>interacción</w:t>
       </w:r>
-      <w:bookmarkEnd w:id="9"/>
+      <w:bookmarkEnd w:id="27"/>
     </w:p>
     <w:p>
       <w:pPr>
         <w:pStyle w:val="Ttulo2"/>
         <w:spacing w:after="240"/>
       </w:pPr>
-      <w:bookmarkStart w:id="10" w:name="_Toc88492480"/>
+      <w:bookmarkStart w:id="28" w:name="_Toc88918604"/>
       <w:r>
         <w:t>Campos obligatorios</w:t>
       </w:r>
-      <w:bookmarkEnd w:id="10"/>
+      <w:bookmarkEnd w:id="28"/>
     </w:p>
     <w:p>
       <w:pPr>
@@ -2475,7 +5326,6 @@
         <w:rPr>
           <w:noProof/>
         </w:rPr>
-        <w:lastRenderedPageBreak/>
         <w:drawing>
           <wp:inline distT="0" distB="0" distL="0" distR="0" wp14:anchorId="7EA03BDB" wp14:editId="2DF3B5BB">
             <wp:extent cx="3080368" cy="1971675"/>
@@ -2492,7 +5342,7 @@
                     <pic:cNvPicPr/>
                   </pic:nvPicPr>
                   <pic:blipFill>
-                    <a:blip r:embed="rId13"/>
+                    <a:blip r:embed="rId22"/>
                     <a:stretch>
                       <a:fillRect/>
                     </a:stretch>
@@ -2525,6 +5375,7 @@
         <w:pStyle w:val="Descripcin"/>
         <w:jc w:val="center"/>
       </w:pPr>
+      <w:bookmarkStart w:id="29" w:name="_Toc88918274"/>
       <w:r>
         <w:t xml:space="preserve">Ilustración </w:t>
       </w:r>
@@ -2549,6 +5400,7 @@
       <w:r>
         <w:t>: Estructura de inicio de sesión</w:t>
       </w:r>
+      <w:bookmarkEnd w:id="29"/>
     </w:p>
     <w:p>
       <w:pPr>
@@ -2584,7 +5436,7 @@
                     <pic:cNvPicPr/>
                   </pic:nvPicPr>
                   <pic:blipFill rotWithShape="1">
-                    <a:blip r:embed="rId14"/>
+                    <a:blip r:embed="rId23"/>
                     <a:srcRect t="5330"/>
                     <a:stretch/>
                   </pic:blipFill>
@@ -2640,6 +5492,7 @@
         <w:pStyle w:val="Descripcin"/>
         <w:jc w:val="center"/>
       </w:pPr>
+      <w:bookmarkStart w:id="30" w:name="_Toc88918275"/>
       <w:r>
         <w:t xml:space="preserve">Ilustración </w:t>
       </w:r>
@@ -2664,17 +5517,19 @@
       <w:r>
         <w:t>: Estructura de registro de nuevo empleado</w:t>
       </w:r>
+      <w:bookmarkEnd w:id="30"/>
     </w:p>
     <w:p>
       <w:pPr>
         <w:pStyle w:val="Ttulo2"/>
         <w:spacing w:after="240"/>
       </w:pPr>
-      <w:bookmarkStart w:id="11" w:name="_Toc88492481"/>
-      <w:r>
+      <w:bookmarkStart w:id="31" w:name="_Toc88918605"/>
+      <w:r>
+        <w:lastRenderedPageBreak/>
         <w:t>Asociación de etiquetas y campos</w:t>
       </w:r>
-      <w:bookmarkEnd w:id="11"/>
+      <w:bookmarkEnd w:id="31"/>
     </w:p>
     <w:p>
       <w:pPr>
@@ -2722,11 +5577,11 @@
         <w:pStyle w:val="Ttulo2"/>
         <w:spacing w:after="240"/>
       </w:pPr>
-      <w:bookmarkStart w:id="12" w:name="_Toc88492482"/>
+      <w:bookmarkStart w:id="32" w:name="_Toc88918606"/>
       <w:r>
         <w:t>Validación de datos</w:t>
       </w:r>
-      <w:bookmarkEnd w:id="12"/>
+      <w:bookmarkEnd w:id="32"/>
     </w:p>
     <w:p>
       <w:pPr>
@@ -2749,7 +5604,6 @@
         <w:rPr>
           <w:noProof/>
         </w:rPr>
-        <w:lastRenderedPageBreak/>
         <w:drawing>
           <wp:inline distT="0" distB="0" distL="0" distR="0" wp14:anchorId="064A6D3D" wp14:editId="7CC67324">
             <wp:extent cx="5400040" cy="2543175"/>
@@ -2766,7 +5620,7 @@
                     <pic:cNvPicPr/>
                   </pic:nvPicPr>
                   <pic:blipFill rotWithShape="1">
-                    <a:blip r:embed="rId15"/>
+                    <a:blip r:embed="rId24"/>
                     <a:srcRect t="5764" b="3707"/>
                     <a:stretch/>
                   </pic:blipFill>
@@ -2822,6 +5676,7 @@
         <w:pStyle w:val="Descripcin"/>
         <w:jc w:val="center"/>
       </w:pPr>
+      <w:bookmarkStart w:id="33" w:name="_Toc88918276"/>
       <w:r>
         <w:t xml:space="preserve">Ilustración </w:t>
       </w:r>
@@ -2846,6 +5701,7 @@
       <w:r>
         <w:t>: Validación de datos en el registro de empleados</w:t>
       </w:r>
+      <w:bookmarkEnd w:id="33"/>
     </w:p>
     <w:p>
       <w:pPr>
@@ -2872,7 +5728,7 @@
                     <pic:cNvPicPr/>
                   </pic:nvPicPr>
                   <pic:blipFill>
-                    <a:blip r:embed="rId16"/>
+                    <a:blip r:embed="rId25"/>
                     <a:stretch>
                       <a:fillRect/>
                     </a:stretch>
@@ -2905,6 +5761,7 @@
         <w:pStyle w:val="Descripcin"/>
         <w:jc w:val="center"/>
       </w:pPr>
+      <w:bookmarkStart w:id="34" w:name="_Toc88918277"/>
       <w:r>
         <w:t xml:space="preserve">Ilustración </w:t>
       </w:r>
@@ -2929,6 +5786,7 @@
       <w:r>
         <w:t>: Validación del tipo de datos en el registro de un nuevo cliente en el sistema Parking Soft</w:t>
       </w:r>
+      <w:bookmarkEnd w:id="34"/>
     </w:p>
     <w:p>
       <w:pPr>
@@ -2948,6 +5806,7 @@
         <w:rPr>
           <w:noProof/>
         </w:rPr>
+        <w:lastRenderedPageBreak/>
         <w:drawing>
           <wp:inline distT="0" distB="0" distL="0" distR="0" wp14:anchorId="50DFC218" wp14:editId="49031D30">
             <wp:extent cx="5140325" cy="2447457"/>
@@ -2964,7 +5823,7 @@
                     <pic:cNvPicPr/>
                   </pic:nvPicPr>
                   <pic:blipFill rotWithShape="1">
-                    <a:blip r:embed="rId17"/>
+                    <a:blip r:embed="rId26"/>
                     <a:srcRect t="7218"/>
                     <a:stretch/>
                   </pic:blipFill>
@@ -3020,6 +5879,7 @@
         <w:pStyle w:val="Descripcin"/>
         <w:jc w:val="center"/>
       </w:pPr>
+      <w:bookmarkStart w:id="35" w:name="_Toc88918278"/>
       <w:r>
         <w:t xml:space="preserve">Ilustración </w:t>
       </w:r>
@@ -3044,6 +5904,7 @@
       <w:r>
         <w:t>: Ventana emergente de advertencia al registrar empleado</w:t>
       </w:r>
+      <w:bookmarkEnd w:id="35"/>
     </w:p>
     <w:p>
       <w:pPr>
@@ -3054,7 +5915,6 @@
         <w:rPr>
           <w:noProof/>
         </w:rPr>
-        <w:lastRenderedPageBreak/>
         <w:drawing>
           <wp:inline distT="0" distB="0" distL="0" distR="0" wp14:anchorId="75C545B1" wp14:editId="38E34E0D">
             <wp:extent cx="5115433" cy="2985407"/>
@@ -3071,7 +5931,7 @@
                     <pic:cNvPicPr/>
                   </pic:nvPicPr>
                   <pic:blipFill>
-                    <a:blip r:embed="rId18"/>
+                    <a:blip r:embed="rId27"/>
                     <a:stretch>
                       <a:fillRect/>
                     </a:stretch>
@@ -3104,6 +5964,7 @@
         <w:pStyle w:val="Descripcin"/>
         <w:jc w:val="center"/>
       </w:pPr>
+      <w:bookmarkStart w:id="36" w:name="_Toc88918279"/>
       <w:r>
         <w:t xml:space="preserve">Ilustración </w:t>
       </w:r>
@@ -3131,9 +5992,11 @@
       <w:r>
         <w:t>para notificar errores</w:t>
       </w:r>
-    </w:p>
+      <w:bookmarkEnd w:id="36"/>
+    </w:p>
+    <w:p/>
     <w:sectPr>
-      <w:headerReference w:type="default" r:id="rId19"/>
+      <w:headerReference w:type="default" r:id="rId28"/>
       <w:pgSz w:w="11906" w:h="16838"/>
       <w:pgMar w:top="1417" w:right="1701" w:bottom="851" w:left="1701" w:header="708" w:footer="708" w:gutter="0"/>
       <w:cols w:space="708"/>
@@ -3319,7 +6182,27 @@
               <w:sz w:val="24"/>
               <w:szCs w:val="24"/>
             </w:rPr>
-            <w:t>Versión: 1.0</w:t>
+            <w:t xml:space="preserve">Versión: </w:t>
+          </w:r>
+          <w:r>
+            <w:rPr>
+              <w:rFonts w:ascii="Segoe UI Semibold" w:hAnsi="Segoe UI Semibold" w:cs="Segoe UI Semibold"/>
+              <w:i/>
+              <w:iCs/>
+              <w:sz w:val="24"/>
+              <w:szCs w:val="24"/>
+            </w:rPr>
+            <w:t>2</w:t>
+          </w:r>
+          <w:r>
+            <w:rPr>
+              <w:rFonts w:ascii="Segoe UI Semibold" w:hAnsi="Segoe UI Semibold" w:cs="Segoe UI Semibold"/>
+              <w:i/>
+              <w:iCs/>
+              <w:sz w:val="24"/>
+              <w:szCs w:val="24"/>
+            </w:rPr>
+            <w:t>.0</w:t>
           </w:r>
         </w:p>
       </w:tc>
@@ -4331,11 +7214,11 @@
     <w:uiPriority w:val="9"/>
     <w:unhideWhenUsed/>
     <w:qFormat/>
-    <w:rsid w:val="000A5BC1"/>
+    <w:rsid w:val="007C6BC1"/>
     <w:pPr>
       <w:keepNext/>
       <w:keepLines/>
-      <w:spacing w:before="40" w:after="0"/>
+      <w:spacing w:before="120" w:after="120"/>
       <w:ind w:left="708"/>
       <w:outlineLvl w:val="1"/>
     </w:pPr>
@@ -4345,6 +7228,30 @@
       <w:color w:val="595959" w:themeColor="text1" w:themeTint="A6"/>
       <w:sz w:val="24"/>
       <w:szCs w:val="26"/>
+    </w:rPr>
+  </w:style>
+  <w:style w:type="paragraph" w:styleId="Ttulo3">
+    <w:name w:val="heading 3"/>
+    <w:basedOn w:val="Normal"/>
+    <w:next w:val="Normal"/>
+    <w:link w:val="Ttulo3Car"/>
+    <w:uiPriority w:val="9"/>
+    <w:unhideWhenUsed/>
+    <w:qFormat/>
+    <w:rsid w:val="007C6BC1"/>
+    <w:pPr>
+      <w:keepNext/>
+      <w:keepLines/>
+      <w:spacing w:before="40" w:after="0"/>
+      <w:ind w:left="708"/>
+      <w:outlineLvl w:val="2"/>
+    </w:pPr>
+    <w:rPr>
+      <w:rFonts w:ascii="Arial" w:eastAsiaTheme="majorEastAsia" w:hAnsi="Arial" w:cstheme="majorBidi"/>
+      <w:i/>
+      <w:color w:val="538135" w:themeColor="accent6" w:themeShade="BF"/>
+      <w:sz w:val="24"/>
+      <w:szCs w:val="24"/>
     </w:rPr>
   </w:style>
   <w:style w:type="character" w:default="1" w:styleId="Fuentedeprrafopredeter">
@@ -4502,7 +7409,7 @@
     <w:basedOn w:val="Fuentedeprrafopredeter"/>
     <w:link w:val="Ttulo2"/>
     <w:uiPriority w:val="9"/>
-    <w:rsid w:val="000A5BC1"/>
+    <w:rsid w:val="007C6BC1"/>
     <w:rPr>
       <w:rFonts w:ascii="Arial" w:eastAsiaTheme="majorEastAsia" w:hAnsi="Arial" w:cstheme="majorBidi"/>
       <w:b/>
@@ -4553,6 +7460,51 @@
       <w:color w:val="44546A" w:themeColor="text2"/>
       <w:sz w:val="18"/>
       <w:szCs w:val="18"/>
+    </w:rPr>
+  </w:style>
+  <w:style w:type="character" w:customStyle="1" w:styleId="Ttulo3Car">
+    <w:name w:val="Título 3 Car"/>
+    <w:basedOn w:val="Fuentedeprrafopredeter"/>
+    <w:link w:val="Ttulo3"/>
+    <w:uiPriority w:val="9"/>
+    <w:rsid w:val="007C6BC1"/>
+    <w:rPr>
+      <w:rFonts w:ascii="Arial" w:eastAsiaTheme="majorEastAsia" w:hAnsi="Arial" w:cstheme="majorBidi"/>
+      <w:i/>
+      <w:color w:val="538135" w:themeColor="accent6" w:themeShade="BF"/>
+      <w:sz w:val="24"/>
+      <w:szCs w:val="24"/>
+    </w:rPr>
+  </w:style>
+  <w:style w:type="paragraph" w:styleId="TDC3">
+    <w:name w:val="toc 3"/>
+    <w:basedOn w:val="Normal"/>
+    <w:next w:val="Normal"/>
+    <w:autoRedefine/>
+    <w:uiPriority w:val="39"/>
+    <w:unhideWhenUsed/>
+    <w:rsid w:val="002C194B"/>
+    <w:pPr>
+      <w:spacing w:after="100"/>
+      <w:ind w:left="440"/>
+    </w:pPr>
+  </w:style>
+  <w:style w:type="paragraph" w:styleId="Tabladeilustraciones">
+    <w:name w:val="table of figures"/>
+    <w:basedOn w:val="Normal"/>
+    <w:next w:val="Normal"/>
+    <w:uiPriority w:val="99"/>
+    <w:unhideWhenUsed/>
+    <w:rsid w:val="002C194B"/>
+    <w:pPr>
+      <w:spacing w:after="0"/>
+    </w:pPr>
+    <w:rPr>
+      <w:rFonts w:cstheme="minorHAnsi"/>
+      <w:i/>
+      <w:iCs/>
+      <w:sz w:val="20"/>
+      <w:szCs w:val="20"/>
     </w:rPr>
   </w:style>
 </w:styles>

</xml_diff>